<commit_message>
SQLite and Data Exploration
</commit_message>
<xml_diff>
--- a/Seema Rani/Assignment2 AI Project Lifecylce Demystified/AI Project LifeCycle on Delayed Disease Diagnosis.docx
+++ b/Seema Rani/Assignment2 AI Project Lifecylce Demystified/AI Project LifeCycle on Delayed Disease Diagnosis.docx
@@ -127,7 +127,25 @@
           <w:sz w:val="24"/>
           <w:szCs w:val="24"/>
         </w:rPr>
-        <w:t>Why this matters(Business Impact</w:t>
+        <w:t xml:space="preserve">Why this </w:t>
+      </w:r>
+      <w:proofErr w:type="gramStart"/>
+      <w:r>
+        <w:rPr>
+          <w:rFonts w:ascii="Times New Roman" w:hAnsi="Times New Roman" w:cs="Times New Roman"/>
+          <w:sz w:val="24"/>
+          <w:szCs w:val="24"/>
+        </w:rPr>
+        <w:t>matters(</w:t>
+      </w:r>
+      <w:proofErr w:type="gramEnd"/>
+      <w:r>
+        <w:rPr>
+          <w:rFonts w:ascii="Times New Roman" w:hAnsi="Times New Roman" w:cs="Times New Roman"/>
+          <w:sz w:val="24"/>
+          <w:szCs w:val="24"/>
+        </w:rPr>
+        <w:t>Business Impact</w:t>
       </w:r>
       <w:r>
         <w:rPr>
@@ -292,15 +310,27 @@
           <w:szCs w:val="28"/>
         </w:rPr>
       </w:pPr>
-      <w:r>
-        <w:rPr>
-          <w:rFonts w:ascii="Times New Roman" w:hAnsi="Times New Roman" w:cs="Times New Roman"/>
-          <w:b/>
-          <w:bCs/>
-          <w:sz w:val="28"/>
-          <w:szCs w:val="28"/>
-        </w:rPr>
-        <w:t>Who(Stakeholders and Users)</w:t>
+      <w:proofErr w:type="gramStart"/>
+      <w:r>
+        <w:rPr>
+          <w:rFonts w:ascii="Times New Roman" w:hAnsi="Times New Roman" w:cs="Times New Roman"/>
+          <w:b/>
+          <w:bCs/>
+          <w:sz w:val="28"/>
+          <w:szCs w:val="28"/>
+        </w:rPr>
+        <w:t>Who(</w:t>
+      </w:r>
+      <w:proofErr w:type="gramEnd"/>
+      <w:r>
+        <w:rPr>
+          <w:rFonts w:ascii="Times New Roman" w:hAnsi="Times New Roman" w:cs="Times New Roman"/>
+          <w:b/>
+          <w:bCs/>
+          <w:sz w:val="28"/>
+          <w:szCs w:val="28"/>
+        </w:rPr>
+        <w:t>Stakeholders and Users)</w:t>
       </w:r>
     </w:p>
     <w:p>
@@ -521,7 +551,29 @@
           <w:sz w:val="27"/>
           <w:szCs w:val="27"/>
         </w:rPr>
-        <w:t>Current State(As-is):</w:t>
+        <w:t xml:space="preserve">Current </w:t>
+      </w:r>
+      <w:proofErr w:type="gramStart"/>
+      <w:r>
+        <w:rPr>
+          <w:rFonts w:ascii="Times New Roman" w:eastAsia="Times New Roman" w:hAnsi="Times New Roman" w:cs="Times New Roman"/>
+          <w:b/>
+          <w:bCs/>
+          <w:sz w:val="27"/>
+          <w:szCs w:val="27"/>
+        </w:rPr>
+        <w:t>State(</w:t>
+      </w:r>
+      <w:proofErr w:type="gramEnd"/>
+      <w:r>
+        <w:rPr>
+          <w:rFonts w:ascii="Times New Roman" w:eastAsia="Times New Roman" w:hAnsi="Times New Roman" w:cs="Times New Roman"/>
+          <w:b/>
+          <w:bCs/>
+          <w:sz w:val="27"/>
+          <w:szCs w:val="27"/>
+        </w:rPr>
+        <w:t>As-is):</w:t>
       </w:r>
     </w:p>
     <w:p>
@@ -1604,7 +1656,27 @@
           <w:sz w:val="28"/>
           <w:szCs w:val="28"/>
         </w:rPr>
-        <w:t xml:space="preserve">AI Problem Framing(Industry Style) </w:t>
+        <w:t xml:space="preserve">AI Problem </w:t>
+      </w:r>
+      <w:proofErr w:type="gramStart"/>
+      <w:r>
+        <w:rPr>
+          <w:rFonts w:ascii="Times New Roman" w:hAnsi="Times New Roman" w:cs="Times New Roman"/>
+          <w:bCs/>
+          <w:sz w:val="28"/>
+          <w:szCs w:val="28"/>
+        </w:rPr>
+        <w:t>Framing(</w:t>
+      </w:r>
+      <w:proofErr w:type="gramEnd"/>
+      <w:r>
+        <w:rPr>
+          <w:rFonts w:ascii="Times New Roman" w:hAnsi="Times New Roman" w:cs="Times New Roman"/>
+          <w:bCs/>
+          <w:sz w:val="28"/>
+          <w:szCs w:val="28"/>
+        </w:rPr>
+        <w:t xml:space="preserve">Industry Style) </w:t>
       </w:r>
     </w:p>
     <w:p>
@@ -1644,7 +1716,27 @@
           <w:sz w:val="28"/>
           <w:szCs w:val="28"/>
         </w:rPr>
-        <w:t>Prediction Target: Breast Cancer Risk(Yes/No)</w:t>
+        <w:t xml:space="preserve">Prediction Target: Breast Cancer </w:t>
+      </w:r>
+      <w:proofErr w:type="gramStart"/>
+      <w:r>
+        <w:rPr>
+          <w:rFonts w:ascii="Times New Roman" w:hAnsi="Times New Roman" w:cs="Times New Roman"/>
+          <w:bCs/>
+          <w:sz w:val="28"/>
+          <w:szCs w:val="28"/>
+        </w:rPr>
+        <w:t>Risk(</w:t>
+      </w:r>
+      <w:proofErr w:type="gramEnd"/>
+      <w:r>
+        <w:rPr>
+          <w:rFonts w:ascii="Times New Roman" w:hAnsi="Times New Roman" w:cs="Times New Roman"/>
+          <w:bCs/>
+          <w:sz w:val="28"/>
+          <w:szCs w:val="28"/>
+        </w:rPr>
+        <w:t>Yes/No)</w:t>
       </w:r>
     </w:p>
     <w:p>
@@ -1657,14 +1749,25 @@
           <w:szCs w:val="28"/>
         </w:rPr>
       </w:pPr>
-      <w:r>
-        <w:rPr>
-          <w:rFonts w:ascii="Times New Roman" w:hAnsi="Times New Roman" w:cs="Times New Roman"/>
-          <w:bCs/>
-          <w:sz w:val="28"/>
-          <w:szCs w:val="28"/>
-        </w:rPr>
-        <w:t>Pridiction Horizon: 1-3 months in Advance</w:t>
+      <w:proofErr w:type="spellStart"/>
+      <w:r>
+        <w:rPr>
+          <w:rFonts w:ascii="Times New Roman" w:hAnsi="Times New Roman" w:cs="Times New Roman"/>
+          <w:bCs/>
+          <w:sz w:val="28"/>
+          <w:szCs w:val="28"/>
+        </w:rPr>
+        <w:t>Pridiction</w:t>
+      </w:r>
+      <w:proofErr w:type="spellEnd"/>
+      <w:r>
+        <w:rPr>
+          <w:rFonts w:ascii="Times New Roman" w:hAnsi="Times New Roman" w:cs="Times New Roman"/>
+          <w:bCs/>
+          <w:sz w:val="28"/>
+          <w:szCs w:val="28"/>
+        </w:rPr>
+        <w:t xml:space="preserve"> Horizon: 1-3 months in Advance</w:t>
       </w:r>
     </w:p>
     <w:p>
@@ -1692,18 +1795,50 @@
         <w:jc w:val="both"/>
         <w:rPr>
           <w:rFonts w:ascii="Times New Roman" w:hAnsi="Times New Roman" w:cs="Times New Roman"/>
-          <w:sz w:val="28"/>
-          <w:szCs w:val="28"/>
-        </w:rPr>
-      </w:pPr>
-      <w:r>
-        <w:rPr>
-          <w:rFonts w:ascii="Times New Roman" w:hAnsi="Times New Roman" w:cs="Times New Roman"/>
-          <w:bCs/>
-          <w:sz w:val="28"/>
-          <w:szCs w:val="28"/>
-        </w:rPr>
-        <w:t>Actionability: High(intervention programs)</w:t>
+          <w:bCs/>
+          <w:sz w:val="28"/>
+          <w:szCs w:val="28"/>
+        </w:rPr>
+      </w:pPr>
+      <w:proofErr w:type="spellStart"/>
+      <w:r>
+        <w:rPr>
+          <w:rFonts w:ascii="Times New Roman" w:hAnsi="Times New Roman" w:cs="Times New Roman"/>
+          <w:bCs/>
+          <w:sz w:val="28"/>
+          <w:szCs w:val="28"/>
+        </w:rPr>
+        <w:t>Actionability</w:t>
+      </w:r>
+      <w:proofErr w:type="spellEnd"/>
+      <w:r>
+        <w:rPr>
+          <w:rFonts w:ascii="Times New Roman" w:hAnsi="Times New Roman" w:cs="Times New Roman"/>
+          <w:bCs/>
+          <w:sz w:val="28"/>
+          <w:szCs w:val="28"/>
+        </w:rPr>
+        <w:t xml:space="preserve">: </w:t>
+      </w:r>
+      <w:proofErr w:type="gramStart"/>
+      <w:r>
+        <w:rPr>
+          <w:rFonts w:ascii="Times New Roman" w:hAnsi="Times New Roman" w:cs="Times New Roman"/>
+          <w:bCs/>
+          <w:sz w:val="28"/>
+          <w:szCs w:val="28"/>
+        </w:rPr>
+        <w:t>High(</w:t>
+      </w:r>
+      <w:proofErr w:type="gramEnd"/>
+      <w:r>
+        <w:rPr>
+          <w:rFonts w:ascii="Times New Roman" w:hAnsi="Times New Roman" w:cs="Times New Roman"/>
+          <w:bCs/>
+          <w:sz w:val="28"/>
+          <w:szCs w:val="28"/>
+        </w:rPr>
+        <w:t>intervention programs)</w:t>
       </w:r>
     </w:p>
     <w:p>
@@ -1711,10 +1846,608 @@
         <w:jc w:val="both"/>
         <w:rPr>
           <w:rFonts w:ascii="Times New Roman" w:hAnsi="Times New Roman" w:cs="Times New Roman"/>
-          <w:sz w:val="28"/>
-          <w:szCs w:val="28"/>
-        </w:rPr>
-      </w:pPr>
+          <w:b/>
+          <w:sz w:val="32"/>
+          <w:szCs w:val="32"/>
+        </w:rPr>
+      </w:pPr>
+      <w:r>
+        <w:rPr>
+          <w:rFonts w:ascii="Times New Roman" w:hAnsi="Times New Roman" w:cs="Times New Roman"/>
+          <w:b/>
+          <w:sz w:val="32"/>
+          <w:szCs w:val="32"/>
+        </w:rPr>
+        <w:t xml:space="preserve">Success </w:t>
+      </w:r>
+      <w:proofErr w:type="spellStart"/>
+      <w:r>
+        <w:rPr>
+          <w:rFonts w:ascii="Times New Roman" w:hAnsi="Times New Roman" w:cs="Times New Roman"/>
+          <w:b/>
+          <w:sz w:val="32"/>
+          <w:szCs w:val="32"/>
+        </w:rPr>
+        <w:t>Metrices</w:t>
+      </w:r>
+      <w:proofErr w:type="spellEnd"/>
+    </w:p>
+    <w:p>
+      <w:pPr>
+        <w:jc w:val="both"/>
+        <w:rPr>
+          <w:rFonts w:ascii="Times New Roman" w:hAnsi="Times New Roman" w:cs="Times New Roman"/>
+          <w:b/>
+          <w:sz w:val="24"/>
+          <w:szCs w:val="24"/>
+        </w:rPr>
+      </w:pPr>
+      <w:r>
+        <w:rPr>
+          <w:rFonts w:ascii="Times New Roman" w:hAnsi="Times New Roman" w:cs="Times New Roman"/>
+          <w:b/>
+          <w:sz w:val="28"/>
+          <w:szCs w:val="28"/>
+        </w:rPr>
+        <w:t>Business KPIs:</w:t>
+      </w:r>
+      <w:r>
+        <w:rPr>
+          <w:rFonts w:ascii="Times New Roman" w:hAnsi="Times New Roman" w:cs="Times New Roman"/>
+          <w:b/>
+          <w:sz w:val="28"/>
+          <w:szCs w:val="28"/>
+        </w:rPr>
+        <w:t xml:space="preserve"> </w:t>
+      </w:r>
+    </w:p>
+    <w:p>
+      <w:pPr>
+        <w:pStyle w:val="ListParagraph"/>
+        <w:numPr>
+          <w:ilvl w:val="0"/>
+          <w:numId w:val="13"/>
+        </w:numPr>
+        <w:jc w:val="both"/>
+        <w:rPr>
+          <w:rFonts w:ascii="Times New Roman" w:hAnsi="Times New Roman" w:cs="Times New Roman"/>
+          <w:sz w:val="24"/>
+          <w:szCs w:val="24"/>
+        </w:rPr>
+      </w:pPr>
+      <w:r>
+        <w:rPr>
+          <w:rFonts w:ascii="Times New Roman" w:hAnsi="Times New Roman" w:cs="Times New Roman"/>
+          <w:sz w:val="24"/>
+          <w:szCs w:val="24"/>
+        </w:rPr>
+        <w:t xml:space="preserve">Reduction in breast cancer </w:t>
+      </w:r>
+      <w:proofErr w:type="gramStart"/>
+      <w:r>
+        <w:rPr>
+          <w:rFonts w:ascii="Times New Roman" w:hAnsi="Times New Roman" w:cs="Times New Roman"/>
+          <w:sz w:val="24"/>
+          <w:szCs w:val="24"/>
+        </w:rPr>
+        <w:t>patients(</w:t>
+      </w:r>
+      <w:proofErr w:type="gramEnd"/>
+      <w:r>
+        <w:rPr>
+          <w:rFonts w:ascii="Times New Roman" w:hAnsi="Times New Roman" w:cs="Times New Roman"/>
+          <w:sz w:val="24"/>
+          <w:szCs w:val="24"/>
+        </w:rPr>
+        <w:t>%)</w:t>
+      </w:r>
+    </w:p>
+    <w:p>
+      <w:pPr>
+        <w:pStyle w:val="ListParagraph"/>
+        <w:numPr>
+          <w:ilvl w:val="0"/>
+          <w:numId w:val="13"/>
+        </w:numPr>
+        <w:jc w:val="both"/>
+        <w:rPr>
+          <w:rFonts w:ascii="Times New Roman" w:hAnsi="Times New Roman" w:cs="Times New Roman"/>
+          <w:sz w:val="24"/>
+          <w:szCs w:val="24"/>
+        </w:rPr>
+      </w:pPr>
+      <w:r>
+        <w:rPr>
+          <w:rFonts w:ascii="Times New Roman" w:hAnsi="Times New Roman" w:cs="Times New Roman"/>
+          <w:sz w:val="24"/>
+          <w:szCs w:val="24"/>
+        </w:rPr>
+        <w:t>Improvement in early stage detection of breast cancer</w:t>
+      </w:r>
+    </w:p>
+    <w:p>
+      <w:pPr>
+        <w:pStyle w:val="ListParagraph"/>
+        <w:numPr>
+          <w:ilvl w:val="0"/>
+          <w:numId w:val="13"/>
+        </w:numPr>
+        <w:jc w:val="both"/>
+        <w:rPr>
+          <w:rFonts w:ascii="Times New Roman" w:hAnsi="Times New Roman" w:cs="Times New Roman"/>
+          <w:sz w:val="24"/>
+          <w:szCs w:val="24"/>
+        </w:rPr>
+      </w:pPr>
+      <w:r>
+        <w:rPr>
+          <w:rFonts w:ascii="Times New Roman" w:hAnsi="Times New Roman" w:cs="Times New Roman"/>
+          <w:sz w:val="24"/>
+          <w:szCs w:val="24"/>
+        </w:rPr>
+        <w:t xml:space="preserve">Number </w:t>
+      </w:r>
+      <w:proofErr w:type="spellStart"/>
+      <w:r>
+        <w:rPr>
+          <w:rFonts w:ascii="Times New Roman" w:hAnsi="Times New Roman" w:cs="Times New Roman"/>
+          <w:sz w:val="24"/>
+          <w:szCs w:val="24"/>
+        </w:rPr>
+        <w:t>od</w:t>
+      </w:r>
+      <w:proofErr w:type="spellEnd"/>
+      <w:r>
+        <w:rPr>
+          <w:rFonts w:ascii="Times New Roman" w:hAnsi="Times New Roman" w:cs="Times New Roman"/>
+          <w:sz w:val="24"/>
+          <w:szCs w:val="24"/>
+        </w:rPr>
+        <w:t xml:space="preserve"> successful early treatments</w:t>
+      </w:r>
+    </w:p>
+    <w:p>
+      <w:pPr>
+        <w:jc w:val="both"/>
+        <w:rPr>
+          <w:rFonts w:ascii="Times New Roman" w:hAnsi="Times New Roman" w:cs="Times New Roman"/>
+          <w:b/>
+          <w:sz w:val="28"/>
+          <w:szCs w:val="28"/>
+        </w:rPr>
+      </w:pPr>
+      <w:r>
+        <w:rPr>
+          <w:rFonts w:ascii="Times New Roman" w:hAnsi="Times New Roman" w:cs="Times New Roman"/>
+          <w:b/>
+          <w:sz w:val="28"/>
+          <w:szCs w:val="28"/>
+        </w:rPr>
+        <w:t xml:space="preserve">Model </w:t>
+      </w:r>
+      <w:proofErr w:type="spellStart"/>
+      <w:r>
+        <w:rPr>
+          <w:rFonts w:ascii="Times New Roman" w:hAnsi="Times New Roman" w:cs="Times New Roman"/>
+          <w:b/>
+          <w:sz w:val="28"/>
+          <w:szCs w:val="28"/>
+        </w:rPr>
+        <w:t>Metrices</w:t>
+      </w:r>
+      <w:proofErr w:type="spellEnd"/>
+      <w:r>
+        <w:rPr>
+          <w:rFonts w:ascii="Times New Roman" w:hAnsi="Times New Roman" w:cs="Times New Roman"/>
+          <w:b/>
+          <w:sz w:val="28"/>
+          <w:szCs w:val="28"/>
+        </w:rPr>
+        <w:t>:</w:t>
+      </w:r>
+    </w:p>
+    <w:p>
+      <w:pPr>
+        <w:pStyle w:val="ListParagraph"/>
+        <w:numPr>
+          <w:ilvl w:val="0"/>
+          <w:numId w:val="14"/>
+        </w:numPr>
+        <w:jc w:val="both"/>
+        <w:rPr>
+          <w:rFonts w:ascii="Times New Roman" w:hAnsi="Times New Roman" w:cs="Times New Roman"/>
+          <w:b/>
+          <w:sz w:val="24"/>
+          <w:szCs w:val="24"/>
+        </w:rPr>
+      </w:pPr>
+      <w:r>
+        <w:rPr>
+          <w:rFonts w:ascii="Times New Roman" w:hAnsi="Times New Roman" w:cs="Times New Roman"/>
+          <w:sz w:val="24"/>
+          <w:szCs w:val="24"/>
+        </w:rPr>
+        <w:t>Recall(high priority- don’t miss at-risk patients)</w:t>
+      </w:r>
+    </w:p>
+    <w:p>
+      <w:pPr>
+        <w:pStyle w:val="ListParagraph"/>
+        <w:numPr>
+          <w:ilvl w:val="0"/>
+          <w:numId w:val="14"/>
+        </w:numPr>
+        <w:jc w:val="both"/>
+        <w:rPr>
+          <w:rFonts w:ascii="Times New Roman" w:hAnsi="Times New Roman" w:cs="Times New Roman"/>
+          <w:b/>
+          <w:sz w:val="24"/>
+          <w:szCs w:val="24"/>
+        </w:rPr>
+      </w:pPr>
+      <w:r>
+        <w:rPr>
+          <w:rFonts w:ascii="Times New Roman" w:hAnsi="Times New Roman" w:cs="Times New Roman"/>
+          <w:sz w:val="24"/>
+          <w:szCs w:val="24"/>
+        </w:rPr>
+        <w:t>Precision (avoid false alarms overload)</w:t>
+      </w:r>
+    </w:p>
+    <w:p>
+      <w:pPr>
+        <w:pStyle w:val="ListParagraph"/>
+        <w:numPr>
+          <w:ilvl w:val="0"/>
+          <w:numId w:val="14"/>
+        </w:numPr>
+        <w:jc w:val="both"/>
+        <w:rPr>
+          <w:rFonts w:ascii="Times New Roman" w:hAnsi="Times New Roman" w:cs="Times New Roman"/>
+          <w:b/>
+          <w:sz w:val="24"/>
+          <w:szCs w:val="24"/>
+        </w:rPr>
+      </w:pPr>
+      <w:r>
+        <w:rPr>
+          <w:rFonts w:ascii="Times New Roman" w:hAnsi="Times New Roman" w:cs="Times New Roman"/>
+          <w:sz w:val="24"/>
+          <w:szCs w:val="24"/>
+        </w:rPr>
+        <w:t>Fairness across gender/ socio-economic groups</w:t>
+      </w:r>
+    </w:p>
+    <w:p>
+      <w:pPr>
+        <w:jc w:val="both"/>
+        <w:rPr>
+          <w:rFonts w:ascii="Times New Roman" w:hAnsi="Times New Roman" w:cs="Times New Roman"/>
+          <w:b/>
+          <w:sz w:val="28"/>
+          <w:szCs w:val="28"/>
+        </w:rPr>
+      </w:pPr>
+      <w:r>
+        <w:rPr>
+          <w:rFonts w:ascii="Times New Roman" w:hAnsi="Times New Roman" w:cs="Times New Roman"/>
+          <w:b/>
+          <w:sz w:val="28"/>
+          <w:szCs w:val="28"/>
+        </w:rPr>
+        <w:t>Assumptions &amp; Constraints</w:t>
+      </w:r>
+    </w:p>
+    <w:p>
+      <w:pPr>
+        <w:pStyle w:val="ListParagraph"/>
+        <w:numPr>
+          <w:ilvl w:val="0"/>
+          <w:numId w:val="15"/>
+        </w:numPr>
+        <w:jc w:val="both"/>
+        <w:rPr>
+          <w:rFonts w:ascii="Times New Roman" w:hAnsi="Times New Roman" w:cs="Times New Roman"/>
+          <w:sz w:val="24"/>
+          <w:szCs w:val="24"/>
+        </w:rPr>
+      </w:pPr>
+      <w:r>
+        <w:rPr>
+          <w:rFonts w:ascii="Times New Roman" w:hAnsi="Times New Roman" w:cs="Times New Roman"/>
+          <w:sz w:val="24"/>
+          <w:szCs w:val="24"/>
+        </w:rPr>
+        <w:t>Historical data reflects future behavior</w:t>
+      </w:r>
+    </w:p>
+    <w:p>
+      <w:pPr>
+        <w:pStyle w:val="ListParagraph"/>
+        <w:numPr>
+          <w:ilvl w:val="0"/>
+          <w:numId w:val="15"/>
+        </w:numPr>
+        <w:jc w:val="both"/>
+        <w:rPr>
+          <w:rFonts w:ascii="Times New Roman" w:hAnsi="Times New Roman" w:cs="Times New Roman"/>
+          <w:sz w:val="24"/>
+          <w:szCs w:val="24"/>
+        </w:rPr>
+      </w:pPr>
+      <w:r>
+        <w:rPr>
+          <w:rFonts w:ascii="Times New Roman" w:hAnsi="Times New Roman" w:cs="Times New Roman"/>
+          <w:sz w:val="24"/>
+          <w:szCs w:val="24"/>
+        </w:rPr>
+        <w:t>Interventions actions are available</w:t>
+      </w:r>
+    </w:p>
+    <w:p>
+      <w:pPr>
+        <w:jc w:val="both"/>
+        <w:rPr>
+          <w:rFonts w:ascii="Times New Roman" w:hAnsi="Times New Roman" w:cs="Times New Roman"/>
+          <w:b/>
+          <w:sz w:val="28"/>
+          <w:szCs w:val="28"/>
+        </w:rPr>
+      </w:pPr>
+      <w:r>
+        <w:rPr>
+          <w:rFonts w:ascii="Times New Roman" w:hAnsi="Times New Roman" w:cs="Times New Roman"/>
+          <w:b/>
+          <w:sz w:val="28"/>
+          <w:szCs w:val="28"/>
+        </w:rPr>
+        <w:t>Constraints:</w:t>
+      </w:r>
+    </w:p>
+    <w:p>
+      <w:pPr>
+        <w:pStyle w:val="ListParagraph"/>
+        <w:numPr>
+          <w:ilvl w:val="0"/>
+          <w:numId w:val="16"/>
+        </w:numPr>
+        <w:jc w:val="both"/>
+        <w:rPr>
+          <w:rFonts w:ascii="Times New Roman" w:hAnsi="Times New Roman" w:cs="Times New Roman"/>
+          <w:sz w:val="24"/>
+          <w:szCs w:val="24"/>
+        </w:rPr>
+      </w:pPr>
+      <w:r>
+        <w:rPr>
+          <w:rFonts w:ascii="Times New Roman" w:hAnsi="Times New Roman" w:cs="Times New Roman"/>
+          <w:sz w:val="24"/>
+          <w:szCs w:val="24"/>
+        </w:rPr>
+        <w:lastRenderedPageBreak/>
+        <w:t>Incomplete data</w:t>
+      </w:r>
+    </w:p>
+    <w:p>
+      <w:pPr>
+        <w:pStyle w:val="ListParagraph"/>
+        <w:numPr>
+          <w:ilvl w:val="0"/>
+          <w:numId w:val="16"/>
+        </w:numPr>
+        <w:jc w:val="both"/>
+        <w:rPr>
+          <w:rFonts w:ascii="Times New Roman" w:hAnsi="Times New Roman" w:cs="Times New Roman"/>
+          <w:sz w:val="24"/>
+          <w:szCs w:val="24"/>
+        </w:rPr>
+      </w:pPr>
+      <w:r>
+        <w:rPr>
+          <w:rFonts w:ascii="Times New Roman" w:hAnsi="Times New Roman" w:cs="Times New Roman"/>
+          <w:sz w:val="24"/>
+          <w:szCs w:val="24"/>
+        </w:rPr>
+        <w:t>Privacy</w:t>
+      </w:r>
+      <w:r>
+        <w:rPr>
+          <w:rFonts w:ascii="Times New Roman" w:hAnsi="Times New Roman" w:cs="Times New Roman"/>
+          <w:sz w:val="24"/>
+          <w:szCs w:val="24"/>
+        </w:rPr>
+        <w:t xml:space="preserve"> &amp; consent</w:t>
+      </w:r>
+    </w:p>
+    <w:p>
+      <w:pPr>
+        <w:pStyle w:val="ListParagraph"/>
+        <w:numPr>
+          <w:ilvl w:val="0"/>
+          <w:numId w:val="16"/>
+        </w:numPr>
+        <w:jc w:val="both"/>
+        <w:rPr>
+          <w:rFonts w:ascii="Times New Roman" w:hAnsi="Times New Roman" w:cs="Times New Roman"/>
+          <w:sz w:val="24"/>
+          <w:szCs w:val="24"/>
+        </w:rPr>
+      </w:pPr>
+      <w:r>
+        <w:rPr>
+          <w:rFonts w:ascii="Times New Roman" w:hAnsi="Times New Roman" w:cs="Times New Roman"/>
+          <w:sz w:val="24"/>
+          <w:szCs w:val="24"/>
+        </w:rPr>
+        <w:t xml:space="preserve">Model </w:t>
+      </w:r>
+      <w:proofErr w:type="spellStart"/>
+      <w:r>
+        <w:rPr>
+          <w:rFonts w:ascii="Times New Roman" w:hAnsi="Times New Roman" w:cs="Times New Roman"/>
+          <w:sz w:val="24"/>
+          <w:szCs w:val="24"/>
+        </w:rPr>
+        <w:t>explainability</w:t>
+      </w:r>
+      <w:proofErr w:type="spellEnd"/>
+      <w:r>
+        <w:rPr>
+          <w:rFonts w:ascii="Times New Roman" w:hAnsi="Times New Roman" w:cs="Times New Roman"/>
+          <w:sz w:val="24"/>
+          <w:szCs w:val="24"/>
+        </w:rPr>
+        <w:t xml:space="preserve"> required</w:t>
+      </w:r>
+    </w:p>
+    <w:p>
+      <w:pPr>
+        <w:jc w:val="both"/>
+        <w:rPr>
+          <w:rFonts w:ascii="Times New Roman" w:hAnsi="Times New Roman" w:cs="Times New Roman"/>
+          <w:b/>
+          <w:sz w:val="28"/>
+          <w:szCs w:val="28"/>
+        </w:rPr>
+      </w:pPr>
+      <w:r>
+        <w:rPr>
+          <w:rFonts w:ascii="Times New Roman" w:hAnsi="Times New Roman" w:cs="Times New Roman"/>
+          <w:b/>
+          <w:sz w:val="28"/>
+          <w:szCs w:val="28"/>
+        </w:rPr>
+        <w:t>Final Deliverable Used in Industry</w:t>
+      </w:r>
+      <w:r>
+        <w:rPr>
+          <w:rFonts w:ascii="Times New Roman" w:hAnsi="Times New Roman" w:cs="Times New Roman"/>
+          <w:b/>
+          <w:sz w:val="28"/>
+          <w:szCs w:val="28"/>
+        </w:rPr>
+        <w:t>:</w:t>
+      </w:r>
+    </w:p>
+    <w:p>
+      <w:pPr>
+        <w:jc w:val="both"/>
+        <w:rPr>
+          <w:rFonts w:ascii="Times New Roman" w:hAnsi="Times New Roman" w:cs="Times New Roman"/>
+          <w:b/>
+          <w:sz w:val="24"/>
+          <w:szCs w:val="24"/>
+        </w:rPr>
+      </w:pPr>
+      <w:r>
+        <w:rPr>
+          <w:rFonts w:ascii="Times New Roman" w:hAnsi="Times New Roman" w:cs="Times New Roman"/>
+          <w:b/>
+          <w:sz w:val="24"/>
+          <w:szCs w:val="24"/>
+        </w:rPr>
+        <w:t>One –paragraph AI Problem Definition</w:t>
+      </w:r>
+      <w:r>
+        <w:rPr>
+          <w:rFonts w:ascii="Times New Roman" w:hAnsi="Times New Roman" w:cs="Times New Roman"/>
+          <w:b/>
+          <w:sz w:val="24"/>
+          <w:szCs w:val="24"/>
+        </w:rPr>
+        <w:t xml:space="preserve"> </w:t>
+      </w:r>
+      <w:r>
+        <w:rPr>
+          <w:rFonts w:ascii="Times New Roman" w:hAnsi="Times New Roman" w:cs="Times New Roman"/>
+          <w:b/>
+          <w:sz w:val="24"/>
+          <w:szCs w:val="24"/>
+        </w:rPr>
+        <w:t>(Board-Ready)</w:t>
+      </w:r>
+    </w:p>
+    <w:p>
+      <w:pPr>
+        <w:jc w:val="both"/>
+        <w:rPr>
+          <w:rFonts w:ascii="Times New Roman" w:hAnsi="Times New Roman" w:cs="Times New Roman"/>
+          <w:b/>
+          <w:sz w:val="24"/>
+          <w:szCs w:val="24"/>
+        </w:rPr>
+      </w:pPr>
+      <w:r>
+        <w:rPr>
+          <w:rFonts w:ascii="Times New Roman" w:hAnsi="Times New Roman" w:cs="Times New Roman"/>
+          <w:b/>
+          <w:sz w:val="24"/>
+          <w:szCs w:val="24"/>
+        </w:rPr>
+        <w:t xml:space="preserve">We aim to implement an AI-driven early warning system that predicts female </w:t>
+      </w:r>
+      <w:proofErr w:type="spellStart"/>
+      <w:r>
+        <w:rPr>
+          <w:rFonts w:ascii="Times New Roman" w:hAnsi="Times New Roman" w:cs="Times New Roman"/>
+          <w:b/>
+          <w:sz w:val="24"/>
+          <w:szCs w:val="24"/>
+        </w:rPr>
+        <w:t>havebreast</w:t>
+      </w:r>
+      <w:proofErr w:type="spellEnd"/>
+      <w:r>
+        <w:rPr>
+          <w:rFonts w:ascii="Times New Roman" w:hAnsi="Times New Roman" w:cs="Times New Roman"/>
+          <w:b/>
+          <w:sz w:val="24"/>
+          <w:szCs w:val="24"/>
+        </w:rPr>
+        <w:t xml:space="preserve"> cancer or not using existing healthcare data. This system will generate how many females are on risk of breast cancer to </w:t>
+      </w:r>
+      <w:proofErr w:type="spellStart"/>
+      <w:proofErr w:type="gramStart"/>
+      <w:r>
+        <w:rPr>
+          <w:rFonts w:ascii="Times New Roman" w:hAnsi="Times New Roman" w:cs="Times New Roman"/>
+          <w:b/>
+          <w:sz w:val="24"/>
+          <w:szCs w:val="24"/>
+        </w:rPr>
+        <w:t>hel</w:t>
+      </w:r>
+      <w:proofErr w:type="spellEnd"/>
+      <w:proofErr w:type="gramEnd"/>
+      <w:r>
+        <w:rPr>
+          <w:rFonts w:ascii="Times New Roman" w:hAnsi="Times New Roman" w:cs="Times New Roman"/>
+          <w:b/>
+          <w:sz w:val="24"/>
+          <w:szCs w:val="24"/>
+        </w:rPr>
+        <w:t xml:space="preserve"> doctors, healthcare </w:t>
+      </w:r>
+      <w:proofErr w:type="spellStart"/>
+      <w:r>
+        <w:rPr>
+          <w:rFonts w:ascii="Times New Roman" w:hAnsi="Times New Roman" w:cs="Times New Roman"/>
+          <w:b/>
+          <w:sz w:val="24"/>
+          <w:szCs w:val="24"/>
+        </w:rPr>
+        <w:t>centres</w:t>
+      </w:r>
+      <w:proofErr w:type="spellEnd"/>
+      <w:r>
+        <w:rPr>
+          <w:rFonts w:ascii="Times New Roman" w:hAnsi="Times New Roman" w:cs="Times New Roman"/>
+          <w:b/>
+          <w:sz w:val="24"/>
+          <w:szCs w:val="24"/>
+        </w:rPr>
+        <w:t xml:space="preserve"> and family members for timely action to procure breast cancer, improving survival rate while ensuring ethical and explainable AI usage.</w:t>
+      </w:r>
     </w:p>
     <w:sectPr>
       <w:pgSz w:w="12240" w:h="15840"/>
@@ -1842,6 +2575,119 @@
     </w:lvl>
   </w:abstractNum>
   <w:abstractNum w:abstractNumId="1">
+    <w:nsid w:val="07FC729C"/>
+    <w:multiLevelType w:val="hybridMultilevel"/>
+    <w:tmpl w:val="125491D8"/>
+    <w:lvl w:ilvl="0" w:tplc="04090001">
+      <w:start w:val="1"/>
+      <w:numFmt w:val="bullet"/>
+      <w:lvlText w:val=""/>
+      <w:lvlJc w:val="left"/>
+      <w:pPr>
+        <w:ind w:left="720" w:hanging="360"/>
+      </w:pPr>
+      <w:rPr>
+        <w:rFonts w:ascii="Symbol" w:hAnsi="Symbol" w:hint="default"/>
+      </w:rPr>
+    </w:lvl>
+    <w:lvl w:ilvl="1" w:tplc="04090003" w:tentative="1">
+      <w:start w:val="1"/>
+      <w:numFmt w:val="bullet"/>
+      <w:lvlText w:val="o"/>
+      <w:lvlJc w:val="left"/>
+      <w:pPr>
+        <w:ind w:left="1440" w:hanging="360"/>
+      </w:pPr>
+      <w:rPr>
+        <w:rFonts w:ascii="Courier New" w:hAnsi="Courier New" w:cs="Courier New" w:hint="default"/>
+      </w:rPr>
+    </w:lvl>
+    <w:lvl w:ilvl="2" w:tplc="04090005" w:tentative="1">
+      <w:start w:val="1"/>
+      <w:numFmt w:val="bullet"/>
+      <w:lvlText w:val=""/>
+      <w:lvlJc w:val="left"/>
+      <w:pPr>
+        <w:ind w:left="2160" w:hanging="360"/>
+      </w:pPr>
+      <w:rPr>
+        <w:rFonts w:ascii="Wingdings" w:hAnsi="Wingdings" w:hint="default"/>
+      </w:rPr>
+    </w:lvl>
+    <w:lvl w:ilvl="3" w:tplc="04090001" w:tentative="1">
+      <w:start w:val="1"/>
+      <w:numFmt w:val="bullet"/>
+      <w:lvlText w:val=""/>
+      <w:lvlJc w:val="left"/>
+      <w:pPr>
+        <w:ind w:left="2880" w:hanging="360"/>
+      </w:pPr>
+      <w:rPr>
+        <w:rFonts w:ascii="Symbol" w:hAnsi="Symbol" w:hint="default"/>
+      </w:rPr>
+    </w:lvl>
+    <w:lvl w:ilvl="4" w:tplc="04090003" w:tentative="1">
+      <w:start w:val="1"/>
+      <w:numFmt w:val="bullet"/>
+      <w:lvlText w:val="o"/>
+      <w:lvlJc w:val="left"/>
+      <w:pPr>
+        <w:ind w:left="3600" w:hanging="360"/>
+      </w:pPr>
+      <w:rPr>
+        <w:rFonts w:ascii="Courier New" w:hAnsi="Courier New" w:cs="Courier New" w:hint="default"/>
+      </w:rPr>
+    </w:lvl>
+    <w:lvl w:ilvl="5" w:tplc="04090005" w:tentative="1">
+      <w:start w:val="1"/>
+      <w:numFmt w:val="bullet"/>
+      <w:lvlText w:val=""/>
+      <w:lvlJc w:val="left"/>
+      <w:pPr>
+        <w:ind w:left="4320" w:hanging="360"/>
+      </w:pPr>
+      <w:rPr>
+        <w:rFonts w:ascii="Wingdings" w:hAnsi="Wingdings" w:hint="default"/>
+      </w:rPr>
+    </w:lvl>
+    <w:lvl w:ilvl="6" w:tplc="04090001" w:tentative="1">
+      <w:start w:val="1"/>
+      <w:numFmt w:val="bullet"/>
+      <w:lvlText w:val=""/>
+      <w:lvlJc w:val="left"/>
+      <w:pPr>
+        <w:ind w:left="5040" w:hanging="360"/>
+      </w:pPr>
+      <w:rPr>
+        <w:rFonts w:ascii="Symbol" w:hAnsi="Symbol" w:hint="default"/>
+      </w:rPr>
+    </w:lvl>
+    <w:lvl w:ilvl="7" w:tplc="04090003" w:tentative="1">
+      <w:start w:val="1"/>
+      <w:numFmt w:val="bullet"/>
+      <w:lvlText w:val="o"/>
+      <w:lvlJc w:val="left"/>
+      <w:pPr>
+        <w:ind w:left="5760" w:hanging="360"/>
+      </w:pPr>
+      <w:rPr>
+        <w:rFonts w:ascii="Courier New" w:hAnsi="Courier New" w:cs="Courier New" w:hint="default"/>
+      </w:rPr>
+    </w:lvl>
+    <w:lvl w:ilvl="8" w:tplc="04090005" w:tentative="1">
+      <w:start w:val="1"/>
+      <w:numFmt w:val="bullet"/>
+      <w:lvlText w:val=""/>
+      <w:lvlJc w:val="left"/>
+      <w:pPr>
+        <w:ind w:left="6480" w:hanging="360"/>
+      </w:pPr>
+      <w:rPr>
+        <w:rFonts w:ascii="Wingdings" w:hAnsi="Wingdings" w:hint="default"/>
+      </w:rPr>
+    </w:lvl>
+  </w:abstractNum>
+  <w:abstractNum w:abstractNumId="2">
     <w:nsid w:val="10431FB2"/>
     <w:multiLevelType w:val="hybridMultilevel"/>
     <w:tmpl w:val="39165646"/>
@@ -1954,7 +2800,7 @@
       </w:rPr>
     </w:lvl>
   </w:abstractNum>
-  <w:abstractNum w:abstractNumId="2">
+  <w:abstractNum w:abstractNumId="3">
     <w:nsid w:val="18104325"/>
     <w:multiLevelType w:val="hybridMultilevel"/>
     <w:tmpl w:val="3C6EBD08"/>
@@ -2067,7 +2913,120 @@
       </w:rPr>
     </w:lvl>
   </w:abstractNum>
-  <w:abstractNum w:abstractNumId="3">
+  <w:abstractNum w:abstractNumId="4">
+    <w:nsid w:val="1CF641A3"/>
+    <w:multiLevelType w:val="hybridMultilevel"/>
+    <w:tmpl w:val="A8D8ECD4"/>
+    <w:lvl w:ilvl="0" w:tplc="04090001">
+      <w:start w:val="1"/>
+      <w:numFmt w:val="bullet"/>
+      <w:lvlText w:val=""/>
+      <w:lvlJc w:val="left"/>
+      <w:pPr>
+        <w:ind w:left="720" w:hanging="360"/>
+      </w:pPr>
+      <w:rPr>
+        <w:rFonts w:ascii="Symbol" w:hAnsi="Symbol" w:hint="default"/>
+      </w:rPr>
+    </w:lvl>
+    <w:lvl w:ilvl="1" w:tplc="04090003" w:tentative="1">
+      <w:start w:val="1"/>
+      <w:numFmt w:val="bullet"/>
+      <w:lvlText w:val="o"/>
+      <w:lvlJc w:val="left"/>
+      <w:pPr>
+        <w:ind w:left="1440" w:hanging="360"/>
+      </w:pPr>
+      <w:rPr>
+        <w:rFonts w:ascii="Courier New" w:hAnsi="Courier New" w:cs="Courier New" w:hint="default"/>
+      </w:rPr>
+    </w:lvl>
+    <w:lvl w:ilvl="2" w:tplc="04090005" w:tentative="1">
+      <w:start w:val="1"/>
+      <w:numFmt w:val="bullet"/>
+      <w:lvlText w:val=""/>
+      <w:lvlJc w:val="left"/>
+      <w:pPr>
+        <w:ind w:left="2160" w:hanging="360"/>
+      </w:pPr>
+      <w:rPr>
+        <w:rFonts w:ascii="Wingdings" w:hAnsi="Wingdings" w:hint="default"/>
+      </w:rPr>
+    </w:lvl>
+    <w:lvl w:ilvl="3" w:tplc="04090001" w:tentative="1">
+      <w:start w:val="1"/>
+      <w:numFmt w:val="bullet"/>
+      <w:lvlText w:val=""/>
+      <w:lvlJc w:val="left"/>
+      <w:pPr>
+        <w:ind w:left="2880" w:hanging="360"/>
+      </w:pPr>
+      <w:rPr>
+        <w:rFonts w:ascii="Symbol" w:hAnsi="Symbol" w:hint="default"/>
+      </w:rPr>
+    </w:lvl>
+    <w:lvl w:ilvl="4" w:tplc="04090003" w:tentative="1">
+      <w:start w:val="1"/>
+      <w:numFmt w:val="bullet"/>
+      <w:lvlText w:val="o"/>
+      <w:lvlJc w:val="left"/>
+      <w:pPr>
+        <w:ind w:left="3600" w:hanging="360"/>
+      </w:pPr>
+      <w:rPr>
+        <w:rFonts w:ascii="Courier New" w:hAnsi="Courier New" w:cs="Courier New" w:hint="default"/>
+      </w:rPr>
+    </w:lvl>
+    <w:lvl w:ilvl="5" w:tplc="04090005" w:tentative="1">
+      <w:start w:val="1"/>
+      <w:numFmt w:val="bullet"/>
+      <w:lvlText w:val=""/>
+      <w:lvlJc w:val="left"/>
+      <w:pPr>
+        <w:ind w:left="4320" w:hanging="360"/>
+      </w:pPr>
+      <w:rPr>
+        <w:rFonts w:ascii="Wingdings" w:hAnsi="Wingdings" w:hint="default"/>
+      </w:rPr>
+    </w:lvl>
+    <w:lvl w:ilvl="6" w:tplc="04090001" w:tentative="1">
+      <w:start w:val="1"/>
+      <w:numFmt w:val="bullet"/>
+      <w:lvlText w:val=""/>
+      <w:lvlJc w:val="left"/>
+      <w:pPr>
+        <w:ind w:left="5040" w:hanging="360"/>
+      </w:pPr>
+      <w:rPr>
+        <w:rFonts w:ascii="Symbol" w:hAnsi="Symbol" w:hint="default"/>
+      </w:rPr>
+    </w:lvl>
+    <w:lvl w:ilvl="7" w:tplc="04090003" w:tentative="1">
+      <w:start w:val="1"/>
+      <w:numFmt w:val="bullet"/>
+      <w:lvlText w:val="o"/>
+      <w:lvlJc w:val="left"/>
+      <w:pPr>
+        <w:ind w:left="5760" w:hanging="360"/>
+      </w:pPr>
+      <w:rPr>
+        <w:rFonts w:ascii="Courier New" w:hAnsi="Courier New" w:cs="Courier New" w:hint="default"/>
+      </w:rPr>
+    </w:lvl>
+    <w:lvl w:ilvl="8" w:tplc="04090005" w:tentative="1">
+      <w:start w:val="1"/>
+      <w:numFmt w:val="bullet"/>
+      <w:lvlText w:val=""/>
+      <w:lvlJc w:val="left"/>
+      <w:pPr>
+        <w:ind w:left="6480" w:hanging="360"/>
+      </w:pPr>
+      <w:rPr>
+        <w:rFonts w:ascii="Wingdings" w:hAnsi="Wingdings" w:hint="default"/>
+      </w:rPr>
+    </w:lvl>
+  </w:abstractNum>
+  <w:abstractNum w:abstractNumId="5">
     <w:nsid w:val="247B4361"/>
     <w:multiLevelType w:val="hybridMultilevel"/>
     <w:tmpl w:val="47760FFA"/>
@@ -2180,7 +3139,7 @@
       </w:rPr>
     </w:lvl>
   </w:abstractNum>
-  <w:abstractNum w:abstractNumId="4">
+  <w:abstractNum w:abstractNumId="6">
     <w:nsid w:val="25490C88"/>
     <w:multiLevelType w:val="multilevel"/>
     <w:tmpl w:val="DE5E7C36"/>
@@ -2329,7 +3288,120 @@
       </w:rPr>
     </w:lvl>
   </w:abstractNum>
-  <w:abstractNum w:abstractNumId="5">
+  <w:abstractNum w:abstractNumId="7">
+    <w:nsid w:val="28BD2275"/>
+    <w:multiLevelType w:val="hybridMultilevel"/>
+    <w:tmpl w:val="4590215A"/>
+    <w:lvl w:ilvl="0" w:tplc="04090001">
+      <w:start w:val="1"/>
+      <w:numFmt w:val="bullet"/>
+      <w:lvlText w:val=""/>
+      <w:lvlJc w:val="left"/>
+      <w:pPr>
+        <w:ind w:left="720" w:hanging="360"/>
+      </w:pPr>
+      <w:rPr>
+        <w:rFonts w:ascii="Symbol" w:hAnsi="Symbol" w:hint="default"/>
+      </w:rPr>
+    </w:lvl>
+    <w:lvl w:ilvl="1" w:tplc="04090003" w:tentative="1">
+      <w:start w:val="1"/>
+      <w:numFmt w:val="bullet"/>
+      <w:lvlText w:val="o"/>
+      <w:lvlJc w:val="left"/>
+      <w:pPr>
+        <w:ind w:left="1440" w:hanging="360"/>
+      </w:pPr>
+      <w:rPr>
+        <w:rFonts w:ascii="Courier New" w:hAnsi="Courier New" w:cs="Courier New" w:hint="default"/>
+      </w:rPr>
+    </w:lvl>
+    <w:lvl w:ilvl="2" w:tplc="04090005" w:tentative="1">
+      <w:start w:val="1"/>
+      <w:numFmt w:val="bullet"/>
+      <w:lvlText w:val=""/>
+      <w:lvlJc w:val="left"/>
+      <w:pPr>
+        <w:ind w:left="2160" w:hanging="360"/>
+      </w:pPr>
+      <w:rPr>
+        <w:rFonts w:ascii="Wingdings" w:hAnsi="Wingdings" w:hint="default"/>
+      </w:rPr>
+    </w:lvl>
+    <w:lvl w:ilvl="3" w:tplc="04090001" w:tentative="1">
+      <w:start w:val="1"/>
+      <w:numFmt w:val="bullet"/>
+      <w:lvlText w:val=""/>
+      <w:lvlJc w:val="left"/>
+      <w:pPr>
+        <w:ind w:left="2880" w:hanging="360"/>
+      </w:pPr>
+      <w:rPr>
+        <w:rFonts w:ascii="Symbol" w:hAnsi="Symbol" w:hint="default"/>
+      </w:rPr>
+    </w:lvl>
+    <w:lvl w:ilvl="4" w:tplc="04090003" w:tentative="1">
+      <w:start w:val="1"/>
+      <w:numFmt w:val="bullet"/>
+      <w:lvlText w:val="o"/>
+      <w:lvlJc w:val="left"/>
+      <w:pPr>
+        <w:ind w:left="3600" w:hanging="360"/>
+      </w:pPr>
+      <w:rPr>
+        <w:rFonts w:ascii="Courier New" w:hAnsi="Courier New" w:cs="Courier New" w:hint="default"/>
+      </w:rPr>
+    </w:lvl>
+    <w:lvl w:ilvl="5" w:tplc="04090005" w:tentative="1">
+      <w:start w:val="1"/>
+      <w:numFmt w:val="bullet"/>
+      <w:lvlText w:val=""/>
+      <w:lvlJc w:val="left"/>
+      <w:pPr>
+        <w:ind w:left="4320" w:hanging="360"/>
+      </w:pPr>
+      <w:rPr>
+        <w:rFonts w:ascii="Wingdings" w:hAnsi="Wingdings" w:hint="default"/>
+      </w:rPr>
+    </w:lvl>
+    <w:lvl w:ilvl="6" w:tplc="04090001" w:tentative="1">
+      <w:start w:val="1"/>
+      <w:numFmt w:val="bullet"/>
+      <w:lvlText w:val=""/>
+      <w:lvlJc w:val="left"/>
+      <w:pPr>
+        <w:ind w:left="5040" w:hanging="360"/>
+      </w:pPr>
+      <w:rPr>
+        <w:rFonts w:ascii="Symbol" w:hAnsi="Symbol" w:hint="default"/>
+      </w:rPr>
+    </w:lvl>
+    <w:lvl w:ilvl="7" w:tplc="04090003" w:tentative="1">
+      <w:start w:val="1"/>
+      <w:numFmt w:val="bullet"/>
+      <w:lvlText w:val="o"/>
+      <w:lvlJc w:val="left"/>
+      <w:pPr>
+        <w:ind w:left="5760" w:hanging="360"/>
+      </w:pPr>
+      <w:rPr>
+        <w:rFonts w:ascii="Courier New" w:hAnsi="Courier New" w:cs="Courier New" w:hint="default"/>
+      </w:rPr>
+    </w:lvl>
+    <w:lvl w:ilvl="8" w:tplc="04090005" w:tentative="1">
+      <w:start w:val="1"/>
+      <w:numFmt w:val="bullet"/>
+      <w:lvlText w:val=""/>
+      <w:lvlJc w:val="left"/>
+      <w:pPr>
+        <w:ind w:left="6480" w:hanging="360"/>
+      </w:pPr>
+      <w:rPr>
+        <w:rFonts w:ascii="Wingdings" w:hAnsi="Wingdings" w:hint="default"/>
+      </w:rPr>
+    </w:lvl>
+  </w:abstractNum>
+  <w:abstractNum w:abstractNumId="8">
     <w:nsid w:val="2D611A99"/>
     <w:multiLevelType w:val="multilevel"/>
     <w:tmpl w:val="13B2FC6C"/>
@@ -2478,7 +3550,7 @@
       </w:rPr>
     </w:lvl>
   </w:abstractNum>
-  <w:abstractNum w:abstractNumId="6">
+  <w:abstractNum w:abstractNumId="9">
     <w:nsid w:val="3AB3231D"/>
     <w:multiLevelType w:val="multilevel"/>
     <w:tmpl w:val="8048EECE"/>
@@ -2627,7 +3699,7 @@
       </w:rPr>
     </w:lvl>
   </w:abstractNum>
-  <w:abstractNum w:abstractNumId="7">
+  <w:abstractNum w:abstractNumId="10">
     <w:nsid w:val="43AC61B7"/>
     <w:multiLevelType w:val="hybridMultilevel"/>
     <w:tmpl w:val="E9D65F64"/>
@@ -2740,7 +3812,120 @@
       </w:rPr>
     </w:lvl>
   </w:abstractNum>
-  <w:abstractNum w:abstractNumId="8">
+  <w:abstractNum w:abstractNumId="11">
+    <w:nsid w:val="58655C8C"/>
+    <w:multiLevelType w:val="hybridMultilevel"/>
+    <w:tmpl w:val="3F122AF4"/>
+    <w:lvl w:ilvl="0" w:tplc="04090001">
+      <w:start w:val="1"/>
+      <w:numFmt w:val="bullet"/>
+      <w:lvlText w:val=""/>
+      <w:lvlJc w:val="left"/>
+      <w:pPr>
+        <w:ind w:left="720" w:hanging="360"/>
+      </w:pPr>
+      <w:rPr>
+        <w:rFonts w:ascii="Symbol" w:hAnsi="Symbol" w:hint="default"/>
+      </w:rPr>
+    </w:lvl>
+    <w:lvl w:ilvl="1" w:tplc="04090003" w:tentative="1">
+      <w:start w:val="1"/>
+      <w:numFmt w:val="bullet"/>
+      <w:lvlText w:val="o"/>
+      <w:lvlJc w:val="left"/>
+      <w:pPr>
+        <w:ind w:left="1440" w:hanging="360"/>
+      </w:pPr>
+      <w:rPr>
+        <w:rFonts w:ascii="Courier New" w:hAnsi="Courier New" w:cs="Courier New" w:hint="default"/>
+      </w:rPr>
+    </w:lvl>
+    <w:lvl w:ilvl="2" w:tplc="04090005" w:tentative="1">
+      <w:start w:val="1"/>
+      <w:numFmt w:val="bullet"/>
+      <w:lvlText w:val=""/>
+      <w:lvlJc w:val="left"/>
+      <w:pPr>
+        <w:ind w:left="2160" w:hanging="360"/>
+      </w:pPr>
+      <w:rPr>
+        <w:rFonts w:ascii="Wingdings" w:hAnsi="Wingdings" w:hint="default"/>
+      </w:rPr>
+    </w:lvl>
+    <w:lvl w:ilvl="3" w:tplc="04090001" w:tentative="1">
+      <w:start w:val="1"/>
+      <w:numFmt w:val="bullet"/>
+      <w:lvlText w:val=""/>
+      <w:lvlJc w:val="left"/>
+      <w:pPr>
+        <w:ind w:left="2880" w:hanging="360"/>
+      </w:pPr>
+      <w:rPr>
+        <w:rFonts w:ascii="Symbol" w:hAnsi="Symbol" w:hint="default"/>
+      </w:rPr>
+    </w:lvl>
+    <w:lvl w:ilvl="4" w:tplc="04090003" w:tentative="1">
+      <w:start w:val="1"/>
+      <w:numFmt w:val="bullet"/>
+      <w:lvlText w:val="o"/>
+      <w:lvlJc w:val="left"/>
+      <w:pPr>
+        <w:ind w:left="3600" w:hanging="360"/>
+      </w:pPr>
+      <w:rPr>
+        <w:rFonts w:ascii="Courier New" w:hAnsi="Courier New" w:cs="Courier New" w:hint="default"/>
+      </w:rPr>
+    </w:lvl>
+    <w:lvl w:ilvl="5" w:tplc="04090005" w:tentative="1">
+      <w:start w:val="1"/>
+      <w:numFmt w:val="bullet"/>
+      <w:lvlText w:val=""/>
+      <w:lvlJc w:val="left"/>
+      <w:pPr>
+        <w:ind w:left="4320" w:hanging="360"/>
+      </w:pPr>
+      <w:rPr>
+        <w:rFonts w:ascii="Wingdings" w:hAnsi="Wingdings" w:hint="default"/>
+      </w:rPr>
+    </w:lvl>
+    <w:lvl w:ilvl="6" w:tplc="04090001" w:tentative="1">
+      <w:start w:val="1"/>
+      <w:numFmt w:val="bullet"/>
+      <w:lvlText w:val=""/>
+      <w:lvlJc w:val="left"/>
+      <w:pPr>
+        <w:ind w:left="5040" w:hanging="360"/>
+      </w:pPr>
+      <w:rPr>
+        <w:rFonts w:ascii="Symbol" w:hAnsi="Symbol" w:hint="default"/>
+      </w:rPr>
+    </w:lvl>
+    <w:lvl w:ilvl="7" w:tplc="04090003" w:tentative="1">
+      <w:start w:val="1"/>
+      <w:numFmt w:val="bullet"/>
+      <w:lvlText w:val="o"/>
+      <w:lvlJc w:val="left"/>
+      <w:pPr>
+        <w:ind w:left="5760" w:hanging="360"/>
+      </w:pPr>
+      <w:rPr>
+        <w:rFonts w:ascii="Courier New" w:hAnsi="Courier New" w:cs="Courier New" w:hint="default"/>
+      </w:rPr>
+    </w:lvl>
+    <w:lvl w:ilvl="8" w:tplc="04090005" w:tentative="1">
+      <w:start w:val="1"/>
+      <w:numFmt w:val="bullet"/>
+      <w:lvlText w:val=""/>
+      <w:lvlJc w:val="left"/>
+      <w:pPr>
+        <w:ind w:left="6480" w:hanging="360"/>
+      </w:pPr>
+      <w:rPr>
+        <w:rFonts w:ascii="Wingdings" w:hAnsi="Wingdings" w:hint="default"/>
+      </w:rPr>
+    </w:lvl>
+  </w:abstractNum>
+  <w:abstractNum w:abstractNumId="12">
     <w:nsid w:val="59223126"/>
     <w:multiLevelType w:val="hybridMultilevel"/>
     <w:tmpl w:val="83E2076E"/>
@@ -2853,7 +4038,7 @@
       </w:rPr>
     </w:lvl>
   </w:abstractNum>
-  <w:abstractNum w:abstractNumId="9">
+  <w:abstractNum w:abstractNumId="13">
     <w:nsid w:val="680D7B45"/>
     <w:multiLevelType w:val="hybridMultilevel"/>
     <w:tmpl w:val="B7501992"/>
@@ -2966,7 +4151,7 @@
       </w:rPr>
     </w:lvl>
   </w:abstractNum>
-  <w:abstractNum w:abstractNumId="10">
+  <w:abstractNum w:abstractNumId="14">
     <w:nsid w:val="6BFC6259"/>
     <w:multiLevelType w:val="hybridMultilevel"/>
     <w:tmpl w:val="86FE1E90"/>
@@ -3079,7 +4264,7 @@
       </w:rPr>
     </w:lvl>
   </w:abstractNum>
-  <w:abstractNum w:abstractNumId="11">
+  <w:abstractNum w:abstractNumId="15">
     <w:nsid w:val="71FB738F"/>
     <w:multiLevelType w:val="hybridMultilevel"/>
     <w:tmpl w:val="101A2FA4"/>
@@ -3193,40 +4378,52 @@
     </w:lvl>
   </w:abstractNum>
   <w:num w:numId="1">
-    <w:abstractNumId w:val="4"/>
+    <w:abstractNumId w:val="6"/>
   </w:num>
   <w:num w:numId="2">
+    <w:abstractNumId w:val="13"/>
+  </w:num>
+  <w:num w:numId="3">
+    <w:abstractNumId w:val="12"/>
+  </w:num>
+  <w:num w:numId="4">
+    <w:abstractNumId w:val="8"/>
+  </w:num>
+  <w:num w:numId="5">
     <w:abstractNumId w:val="9"/>
   </w:num>
-  <w:num w:numId="3">
-    <w:abstractNumId w:val="8"/>
-  </w:num>
-  <w:num w:numId="4">
-    <w:abstractNumId w:val="5"/>
-  </w:num>
-  <w:num w:numId="5">
-    <w:abstractNumId w:val="6"/>
-  </w:num>
   <w:num w:numId="6">
-    <w:abstractNumId w:val="1"/>
+    <w:abstractNumId w:val="2"/>
   </w:num>
   <w:num w:numId="7">
-    <w:abstractNumId w:val="11"/>
+    <w:abstractNumId w:val="15"/>
   </w:num>
   <w:num w:numId="8">
     <w:abstractNumId w:val="0"/>
   </w:num>
   <w:num w:numId="9">
-    <w:abstractNumId w:val="2"/>
+    <w:abstractNumId w:val="3"/>
   </w:num>
   <w:num w:numId="10">
-    <w:abstractNumId w:val="3"/>
+    <w:abstractNumId w:val="5"/>
   </w:num>
   <w:num w:numId="11">
+    <w:abstractNumId w:val="10"/>
+  </w:num>
+  <w:num w:numId="12">
+    <w:abstractNumId w:val="14"/>
+  </w:num>
+  <w:num w:numId="13">
     <w:abstractNumId w:val="7"/>
   </w:num>
-  <w:num w:numId="12">
-    <w:abstractNumId w:val="10"/>
+  <w:num w:numId="14">
+    <w:abstractNumId w:val="11"/>
+  </w:num>
+  <w:num w:numId="15">
+    <w:abstractNumId w:val="4"/>
+  </w:num>
+  <w:num w:numId="16">
+    <w:abstractNumId w:val="1"/>
   </w:num>
 </w:numbering>
 </file>

</xml_diff>

<commit_message>
added files from AI branch,and deleted that branch
</commit_message>
<xml_diff>
--- a/Seema Rani/Assignment2 AI Project Lifecylce Demystified/AI Project LifeCycle on Delayed Disease Diagnosis.docx
+++ b/Seema Rani/Assignment2 AI Project Lifecylce Demystified/AI Project LifeCycle on Delayed Disease Diagnosis.docx
@@ -127,25 +127,7 @@
           <w:sz w:val="24"/>
           <w:szCs w:val="24"/>
         </w:rPr>
-        <w:t xml:space="preserve">Why this </w:t>
-      </w:r>
-      <w:proofErr w:type="gramStart"/>
-      <w:r>
-        <w:rPr>
-          <w:rFonts w:ascii="Times New Roman" w:hAnsi="Times New Roman" w:cs="Times New Roman"/>
-          <w:sz w:val="24"/>
-          <w:szCs w:val="24"/>
-        </w:rPr>
-        <w:t>matters(</w:t>
-      </w:r>
-      <w:proofErr w:type="gramEnd"/>
-      <w:r>
-        <w:rPr>
-          <w:rFonts w:ascii="Times New Roman" w:hAnsi="Times New Roman" w:cs="Times New Roman"/>
-          <w:sz w:val="24"/>
-          <w:szCs w:val="24"/>
-        </w:rPr>
-        <w:t>Business Impact</w:t>
+        <w:t>Why this matters(Business Impact</w:t>
       </w:r>
       <w:r>
         <w:rPr>
@@ -310,27 +292,15 @@
           <w:szCs w:val="28"/>
         </w:rPr>
       </w:pPr>
-      <w:proofErr w:type="gramStart"/>
-      <w:r>
-        <w:rPr>
-          <w:rFonts w:ascii="Times New Roman" w:hAnsi="Times New Roman" w:cs="Times New Roman"/>
-          <w:b/>
-          <w:bCs/>
-          <w:sz w:val="28"/>
-          <w:szCs w:val="28"/>
-        </w:rPr>
-        <w:t>Who(</w:t>
-      </w:r>
-      <w:proofErr w:type="gramEnd"/>
-      <w:r>
-        <w:rPr>
-          <w:rFonts w:ascii="Times New Roman" w:hAnsi="Times New Roman" w:cs="Times New Roman"/>
-          <w:b/>
-          <w:bCs/>
-          <w:sz w:val="28"/>
-          <w:szCs w:val="28"/>
-        </w:rPr>
-        <w:t>Stakeholders and Users)</w:t>
+      <w:r>
+        <w:rPr>
+          <w:rFonts w:ascii="Times New Roman" w:hAnsi="Times New Roman" w:cs="Times New Roman"/>
+          <w:b/>
+          <w:bCs/>
+          <w:sz w:val="28"/>
+          <w:szCs w:val="28"/>
+        </w:rPr>
+        <w:t>Who(Stakeholders and Users)</w:t>
       </w:r>
     </w:p>
     <w:p>
@@ -551,29 +521,7 @@
           <w:sz w:val="27"/>
           <w:szCs w:val="27"/>
         </w:rPr>
-        <w:t xml:space="preserve">Current </w:t>
-      </w:r>
-      <w:proofErr w:type="gramStart"/>
-      <w:r>
-        <w:rPr>
-          <w:rFonts w:ascii="Times New Roman" w:eastAsia="Times New Roman" w:hAnsi="Times New Roman" w:cs="Times New Roman"/>
-          <w:b/>
-          <w:bCs/>
-          <w:sz w:val="27"/>
-          <w:szCs w:val="27"/>
-        </w:rPr>
-        <w:t>State(</w:t>
-      </w:r>
-      <w:proofErr w:type="gramEnd"/>
-      <w:r>
-        <w:rPr>
-          <w:rFonts w:ascii="Times New Roman" w:eastAsia="Times New Roman" w:hAnsi="Times New Roman" w:cs="Times New Roman"/>
-          <w:b/>
-          <w:bCs/>
-          <w:sz w:val="27"/>
-          <w:szCs w:val="27"/>
-        </w:rPr>
-        <w:t>As-is):</w:t>
+        <w:t>Current State(As-is):</w:t>
       </w:r>
     </w:p>
     <w:p>
@@ -1656,27 +1604,7 @@
           <w:sz w:val="28"/>
           <w:szCs w:val="28"/>
         </w:rPr>
-        <w:t xml:space="preserve">AI Problem </w:t>
-      </w:r>
-      <w:proofErr w:type="gramStart"/>
-      <w:r>
-        <w:rPr>
-          <w:rFonts w:ascii="Times New Roman" w:hAnsi="Times New Roman" w:cs="Times New Roman"/>
-          <w:bCs/>
-          <w:sz w:val="28"/>
-          <w:szCs w:val="28"/>
-        </w:rPr>
-        <w:t>Framing(</w:t>
-      </w:r>
-      <w:proofErr w:type="gramEnd"/>
-      <w:r>
-        <w:rPr>
-          <w:rFonts w:ascii="Times New Roman" w:hAnsi="Times New Roman" w:cs="Times New Roman"/>
-          <w:bCs/>
-          <w:sz w:val="28"/>
-          <w:szCs w:val="28"/>
-        </w:rPr>
-        <w:t xml:space="preserve">Industry Style) </w:t>
+        <w:t xml:space="preserve">AI Problem Framing(Industry Style) </w:t>
       </w:r>
     </w:p>
     <w:p>
@@ -1716,27 +1644,7 @@
           <w:sz w:val="28"/>
           <w:szCs w:val="28"/>
         </w:rPr>
-        <w:t xml:space="preserve">Prediction Target: Breast Cancer </w:t>
-      </w:r>
-      <w:proofErr w:type="gramStart"/>
-      <w:r>
-        <w:rPr>
-          <w:rFonts w:ascii="Times New Roman" w:hAnsi="Times New Roman" w:cs="Times New Roman"/>
-          <w:bCs/>
-          <w:sz w:val="28"/>
-          <w:szCs w:val="28"/>
-        </w:rPr>
-        <w:t>Risk(</w:t>
-      </w:r>
-      <w:proofErr w:type="gramEnd"/>
-      <w:r>
-        <w:rPr>
-          <w:rFonts w:ascii="Times New Roman" w:hAnsi="Times New Roman" w:cs="Times New Roman"/>
-          <w:bCs/>
-          <w:sz w:val="28"/>
-          <w:szCs w:val="28"/>
-        </w:rPr>
-        <w:t>Yes/No)</w:t>
+        <w:t>Prediction Target: Breast Cancer Risk(Yes/No)</w:t>
       </w:r>
     </w:p>
     <w:p>
@@ -1749,25 +1657,14 @@
           <w:szCs w:val="28"/>
         </w:rPr>
       </w:pPr>
-      <w:proofErr w:type="spellStart"/>
-      <w:r>
-        <w:rPr>
-          <w:rFonts w:ascii="Times New Roman" w:hAnsi="Times New Roman" w:cs="Times New Roman"/>
-          <w:bCs/>
-          <w:sz w:val="28"/>
-          <w:szCs w:val="28"/>
-        </w:rPr>
-        <w:t>Pridiction</w:t>
-      </w:r>
-      <w:proofErr w:type="spellEnd"/>
-      <w:r>
-        <w:rPr>
-          <w:rFonts w:ascii="Times New Roman" w:hAnsi="Times New Roman" w:cs="Times New Roman"/>
-          <w:bCs/>
-          <w:sz w:val="28"/>
-          <w:szCs w:val="28"/>
-        </w:rPr>
-        <w:t xml:space="preserve"> Horizon: 1-3 months in Advance</w:t>
+      <w:r>
+        <w:rPr>
+          <w:rFonts w:ascii="Times New Roman" w:hAnsi="Times New Roman" w:cs="Times New Roman"/>
+          <w:bCs/>
+          <w:sz w:val="28"/>
+          <w:szCs w:val="28"/>
+        </w:rPr>
+        <w:t>Pridiction Horizon: 1-3 months in Advance</w:t>
       </w:r>
     </w:p>
     <w:p>
@@ -1795,50 +1692,18 @@
         <w:jc w:val="both"/>
         <w:rPr>
           <w:rFonts w:ascii="Times New Roman" w:hAnsi="Times New Roman" w:cs="Times New Roman"/>
-          <w:bCs/>
-          <w:sz w:val="28"/>
-          <w:szCs w:val="28"/>
-        </w:rPr>
-      </w:pPr>
-      <w:proofErr w:type="spellStart"/>
-      <w:r>
-        <w:rPr>
-          <w:rFonts w:ascii="Times New Roman" w:hAnsi="Times New Roman" w:cs="Times New Roman"/>
-          <w:bCs/>
-          <w:sz w:val="28"/>
-          <w:szCs w:val="28"/>
-        </w:rPr>
-        <w:t>Actionability</w:t>
-      </w:r>
-      <w:proofErr w:type="spellEnd"/>
-      <w:r>
-        <w:rPr>
-          <w:rFonts w:ascii="Times New Roman" w:hAnsi="Times New Roman" w:cs="Times New Roman"/>
-          <w:bCs/>
-          <w:sz w:val="28"/>
-          <w:szCs w:val="28"/>
-        </w:rPr>
-        <w:t xml:space="preserve">: </w:t>
-      </w:r>
-      <w:proofErr w:type="gramStart"/>
-      <w:r>
-        <w:rPr>
-          <w:rFonts w:ascii="Times New Roman" w:hAnsi="Times New Roman" w:cs="Times New Roman"/>
-          <w:bCs/>
-          <w:sz w:val="28"/>
-          <w:szCs w:val="28"/>
-        </w:rPr>
-        <w:t>High(</w:t>
-      </w:r>
-      <w:proofErr w:type="gramEnd"/>
-      <w:r>
-        <w:rPr>
-          <w:rFonts w:ascii="Times New Roman" w:hAnsi="Times New Roman" w:cs="Times New Roman"/>
-          <w:bCs/>
-          <w:sz w:val="28"/>
-          <w:szCs w:val="28"/>
-        </w:rPr>
-        <w:t>intervention programs)</w:t>
+          <w:sz w:val="28"/>
+          <w:szCs w:val="28"/>
+        </w:rPr>
+      </w:pPr>
+      <w:r>
+        <w:rPr>
+          <w:rFonts w:ascii="Times New Roman" w:hAnsi="Times New Roman" w:cs="Times New Roman"/>
+          <w:bCs/>
+          <w:sz w:val="28"/>
+          <w:szCs w:val="28"/>
+        </w:rPr>
+        <w:t>Actionability: High(intervention programs)</w:t>
       </w:r>
     </w:p>
     <w:p>
@@ -1846,608 +1711,10 @@
         <w:jc w:val="both"/>
         <w:rPr>
           <w:rFonts w:ascii="Times New Roman" w:hAnsi="Times New Roman" w:cs="Times New Roman"/>
-          <w:b/>
-          <w:sz w:val="32"/>
-          <w:szCs w:val="32"/>
-        </w:rPr>
-      </w:pPr>
-      <w:r>
-        <w:rPr>
-          <w:rFonts w:ascii="Times New Roman" w:hAnsi="Times New Roman" w:cs="Times New Roman"/>
-          <w:b/>
-          <w:sz w:val="32"/>
-          <w:szCs w:val="32"/>
-        </w:rPr>
-        <w:t xml:space="preserve">Success </w:t>
-      </w:r>
-      <w:proofErr w:type="spellStart"/>
-      <w:r>
-        <w:rPr>
-          <w:rFonts w:ascii="Times New Roman" w:hAnsi="Times New Roman" w:cs="Times New Roman"/>
-          <w:b/>
-          <w:sz w:val="32"/>
-          <w:szCs w:val="32"/>
-        </w:rPr>
-        <w:t>Metrices</w:t>
-      </w:r>
-      <w:proofErr w:type="spellEnd"/>
-    </w:p>
-    <w:p>
-      <w:pPr>
-        <w:jc w:val="both"/>
-        <w:rPr>
-          <w:rFonts w:ascii="Times New Roman" w:hAnsi="Times New Roman" w:cs="Times New Roman"/>
-          <w:b/>
-          <w:sz w:val="24"/>
-          <w:szCs w:val="24"/>
-        </w:rPr>
-      </w:pPr>
-      <w:r>
-        <w:rPr>
-          <w:rFonts w:ascii="Times New Roman" w:hAnsi="Times New Roman" w:cs="Times New Roman"/>
-          <w:b/>
-          <w:sz w:val="28"/>
-          <w:szCs w:val="28"/>
-        </w:rPr>
-        <w:t>Business KPIs:</w:t>
-      </w:r>
-      <w:r>
-        <w:rPr>
-          <w:rFonts w:ascii="Times New Roman" w:hAnsi="Times New Roman" w:cs="Times New Roman"/>
-          <w:b/>
-          <w:sz w:val="28"/>
-          <w:szCs w:val="28"/>
-        </w:rPr>
-        <w:t xml:space="preserve"> </w:t>
-      </w:r>
-    </w:p>
-    <w:p>
-      <w:pPr>
-        <w:pStyle w:val="ListParagraph"/>
-        <w:numPr>
-          <w:ilvl w:val="0"/>
-          <w:numId w:val="13"/>
-        </w:numPr>
-        <w:jc w:val="both"/>
-        <w:rPr>
-          <w:rFonts w:ascii="Times New Roman" w:hAnsi="Times New Roman" w:cs="Times New Roman"/>
-          <w:sz w:val="24"/>
-          <w:szCs w:val="24"/>
-        </w:rPr>
-      </w:pPr>
-      <w:r>
-        <w:rPr>
-          <w:rFonts w:ascii="Times New Roman" w:hAnsi="Times New Roman" w:cs="Times New Roman"/>
-          <w:sz w:val="24"/>
-          <w:szCs w:val="24"/>
-        </w:rPr>
-        <w:t xml:space="preserve">Reduction in breast cancer </w:t>
-      </w:r>
-      <w:proofErr w:type="gramStart"/>
-      <w:r>
-        <w:rPr>
-          <w:rFonts w:ascii="Times New Roman" w:hAnsi="Times New Roman" w:cs="Times New Roman"/>
-          <w:sz w:val="24"/>
-          <w:szCs w:val="24"/>
-        </w:rPr>
-        <w:t>patients(</w:t>
-      </w:r>
-      <w:proofErr w:type="gramEnd"/>
-      <w:r>
-        <w:rPr>
-          <w:rFonts w:ascii="Times New Roman" w:hAnsi="Times New Roman" w:cs="Times New Roman"/>
-          <w:sz w:val="24"/>
-          <w:szCs w:val="24"/>
-        </w:rPr>
-        <w:t>%)</w:t>
-      </w:r>
-    </w:p>
-    <w:p>
-      <w:pPr>
-        <w:pStyle w:val="ListParagraph"/>
-        <w:numPr>
-          <w:ilvl w:val="0"/>
-          <w:numId w:val="13"/>
-        </w:numPr>
-        <w:jc w:val="both"/>
-        <w:rPr>
-          <w:rFonts w:ascii="Times New Roman" w:hAnsi="Times New Roman" w:cs="Times New Roman"/>
-          <w:sz w:val="24"/>
-          <w:szCs w:val="24"/>
-        </w:rPr>
-      </w:pPr>
-      <w:r>
-        <w:rPr>
-          <w:rFonts w:ascii="Times New Roman" w:hAnsi="Times New Roman" w:cs="Times New Roman"/>
-          <w:sz w:val="24"/>
-          <w:szCs w:val="24"/>
-        </w:rPr>
-        <w:t>Improvement in early stage detection of breast cancer</w:t>
-      </w:r>
-    </w:p>
-    <w:p>
-      <w:pPr>
-        <w:pStyle w:val="ListParagraph"/>
-        <w:numPr>
-          <w:ilvl w:val="0"/>
-          <w:numId w:val="13"/>
-        </w:numPr>
-        <w:jc w:val="both"/>
-        <w:rPr>
-          <w:rFonts w:ascii="Times New Roman" w:hAnsi="Times New Roman" w:cs="Times New Roman"/>
-          <w:sz w:val="24"/>
-          <w:szCs w:val="24"/>
-        </w:rPr>
-      </w:pPr>
-      <w:r>
-        <w:rPr>
-          <w:rFonts w:ascii="Times New Roman" w:hAnsi="Times New Roman" w:cs="Times New Roman"/>
-          <w:sz w:val="24"/>
-          <w:szCs w:val="24"/>
-        </w:rPr>
-        <w:t xml:space="preserve">Number </w:t>
-      </w:r>
-      <w:proofErr w:type="spellStart"/>
-      <w:r>
-        <w:rPr>
-          <w:rFonts w:ascii="Times New Roman" w:hAnsi="Times New Roman" w:cs="Times New Roman"/>
-          <w:sz w:val="24"/>
-          <w:szCs w:val="24"/>
-        </w:rPr>
-        <w:t>od</w:t>
-      </w:r>
-      <w:proofErr w:type="spellEnd"/>
-      <w:r>
-        <w:rPr>
-          <w:rFonts w:ascii="Times New Roman" w:hAnsi="Times New Roman" w:cs="Times New Roman"/>
-          <w:sz w:val="24"/>
-          <w:szCs w:val="24"/>
-        </w:rPr>
-        <w:t xml:space="preserve"> successful early treatments</w:t>
-      </w:r>
-    </w:p>
-    <w:p>
-      <w:pPr>
-        <w:jc w:val="both"/>
-        <w:rPr>
-          <w:rFonts w:ascii="Times New Roman" w:hAnsi="Times New Roman" w:cs="Times New Roman"/>
-          <w:b/>
-          <w:sz w:val="28"/>
-          <w:szCs w:val="28"/>
-        </w:rPr>
-      </w:pPr>
-      <w:r>
-        <w:rPr>
-          <w:rFonts w:ascii="Times New Roman" w:hAnsi="Times New Roman" w:cs="Times New Roman"/>
-          <w:b/>
-          <w:sz w:val="28"/>
-          <w:szCs w:val="28"/>
-        </w:rPr>
-        <w:t xml:space="preserve">Model </w:t>
-      </w:r>
-      <w:proofErr w:type="spellStart"/>
-      <w:r>
-        <w:rPr>
-          <w:rFonts w:ascii="Times New Roman" w:hAnsi="Times New Roman" w:cs="Times New Roman"/>
-          <w:b/>
-          <w:sz w:val="28"/>
-          <w:szCs w:val="28"/>
-        </w:rPr>
-        <w:t>Metrices</w:t>
-      </w:r>
-      <w:proofErr w:type="spellEnd"/>
-      <w:r>
-        <w:rPr>
-          <w:rFonts w:ascii="Times New Roman" w:hAnsi="Times New Roman" w:cs="Times New Roman"/>
-          <w:b/>
-          <w:sz w:val="28"/>
-          <w:szCs w:val="28"/>
-        </w:rPr>
-        <w:t>:</w:t>
-      </w:r>
-    </w:p>
-    <w:p>
-      <w:pPr>
-        <w:pStyle w:val="ListParagraph"/>
-        <w:numPr>
-          <w:ilvl w:val="0"/>
-          <w:numId w:val="14"/>
-        </w:numPr>
-        <w:jc w:val="both"/>
-        <w:rPr>
-          <w:rFonts w:ascii="Times New Roman" w:hAnsi="Times New Roman" w:cs="Times New Roman"/>
-          <w:b/>
-          <w:sz w:val="24"/>
-          <w:szCs w:val="24"/>
-        </w:rPr>
-      </w:pPr>
-      <w:r>
-        <w:rPr>
-          <w:rFonts w:ascii="Times New Roman" w:hAnsi="Times New Roman" w:cs="Times New Roman"/>
-          <w:sz w:val="24"/>
-          <w:szCs w:val="24"/>
-        </w:rPr>
-        <w:t>Recall(high priority- don’t miss at-risk patients)</w:t>
-      </w:r>
-    </w:p>
-    <w:p>
-      <w:pPr>
-        <w:pStyle w:val="ListParagraph"/>
-        <w:numPr>
-          <w:ilvl w:val="0"/>
-          <w:numId w:val="14"/>
-        </w:numPr>
-        <w:jc w:val="both"/>
-        <w:rPr>
-          <w:rFonts w:ascii="Times New Roman" w:hAnsi="Times New Roman" w:cs="Times New Roman"/>
-          <w:b/>
-          <w:sz w:val="24"/>
-          <w:szCs w:val="24"/>
-        </w:rPr>
-      </w:pPr>
-      <w:r>
-        <w:rPr>
-          <w:rFonts w:ascii="Times New Roman" w:hAnsi="Times New Roman" w:cs="Times New Roman"/>
-          <w:sz w:val="24"/>
-          <w:szCs w:val="24"/>
-        </w:rPr>
-        <w:t>Precision (avoid false alarms overload)</w:t>
-      </w:r>
-    </w:p>
-    <w:p>
-      <w:pPr>
-        <w:pStyle w:val="ListParagraph"/>
-        <w:numPr>
-          <w:ilvl w:val="0"/>
-          <w:numId w:val="14"/>
-        </w:numPr>
-        <w:jc w:val="both"/>
-        <w:rPr>
-          <w:rFonts w:ascii="Times New Roman" w:hAnsi="Times New Roman" w:cs="Times New Roman"/>
-          <w:b/>
-          <w:sz w:val="24"/>
-          <w:szCs w:val="24"/>
-        </w:rPr>
-      </w:pPr>
-      <w:r>
-        <w:rPr>
-          <w:rFonts w:ascii="Times New Roman" w:hAnsi="Times New Roman" w:cs="Times New Roman"/>
-          <w:sz w:val="24"/>
-          <w:szCs w:val="24"/>
-        </w:rPr>
-        <w:t>Fairness across gender/ socio-economic groups</w:t>
-      </w:r>
-    </w:p>
-    <w:p>
-      <w:pPr>
-        <w:jc w:val="both"/>
-        <w:rPr>
-          <w:rFonts w:ascii="Times New Roman" w:hAnsi="Times New Roman" w:cs="Times New Roman"/>
-          <w:b/>
-          <w:sz w:val="28"/>
-          <w:szCs w:val="28"/>
-        </w:rPr>
-      </w:pPr>
-      <w:r>
-        <w:rPr>
-          <w:rFonts w:ascii="Times New Roman" w:hAnsi="Times New Roman" w:cs="Times New Roman"/>
-          <w:b/>
-          <w:sz w:val="28"/>
-          <w:szCs w:val="28"/>
-        </w:rPr>
-        <w:t>Assumptions &amp; Constraints</w:t>
-      </w:r>
-    </w:p>
-    <w:p>
-      <w:pPr>
-        <w:pStyle w:val="ListParagraph"/>
-        <w:numPr>
-          <w:ilvl w:val="0"/>
-          <w:numId w:val="15"/>
-        </w:numPr>
-        <w:jc w:val="both"/>
-        <w:rPr>
-          <w:rFonts w:ascii="Times New Roman" w:hAnsi="Times New Roman" w:cs="Times New Roman"/>
-          <w:sz w:val="24"/>
-          <w:szCs w:val="24"/>
-        </w:rPr>
-      </w:pPr>
-      <w:r>
-        <w:rPr>
-          <w:rFonts w:ascii="Times New Roman" w:hAnsi="Times New Roman" w:cs="Times New Roman"/>
-          <w:sz w:val="24"/>
-          <w:szCs w:val="24"/>
-        </w:rPr>
-        <w:t>Historical data reflects future behavior</w:t>
-      </w:r>
-    </w:p>
-    <w:p>
-      <w:pPr>
-        <w:pStyle w:val="ListParagraph"/>
-        <w:numPr>
-          <w:ilvl w:val="0"/>
-          <w:numId w:val="15"/>
-        </w:numPr>
-        <w:jc w:val="both"/>
-        <w:rPr>
-          <w:rFonts w:ascii="Times New Roman" w:hAnsi="Times New Roman" w:cs="Times New Roman"/>
-          <w:sz w:val="24"/>
-          <w:szCs w:val="24"/>
-        </w:rPr>
-      </w:pPr>
-      <w:r>
-        <w:rPr>
-          <w:rFonts w:ascii="Times New Roman" w:hAnsi="Times New Roman" w:cs="Times New Roman"/>
-          <w:sz w:val="24"/>
-          <w:szCs w:val="24"/>
-        </w:rPr>
-        <w:t>Interventions actions are available</w:t>
-      </w:r>
-    </w:p>
-    <w:p>
-      <w:pPr>
-        <w:jc w:val="both"/>
-        <w:rPr>
-          <w:rFonts w:ascii="Times New Roman" w:hAnsi="Times New Roman" w:cs="Times New Roman"/>
-          <w:b/>
-          <w:sz w:val="28"/>
-          <w:szCs w:val="28"/>
-        </w:rPr>
-      </w:pPr>
-      <w:r>
-        <w:rPr>
-          <w:rFonts w:ascii="Times New Roman" w:hAnsi="Times New Roman" w:cs="Times New Roman"/>
-          <w:b/>
-          <w:sz w:val="28"/>
-          <w:szCs w:val="28"/>
-        </w:rPr>
-        <w:t>Constraints:</w:t>
-      </w:r>
-    </w:p>
-    <w:p>
-      <w:pPr>
-        <w:pStyle w:val="ListParagraph"/>
-        <w:numPr>
-          <w:ilvl w:val="0"/>
-          <w:numId w:val="16"/>
-        </w:numPr>
-        <w:jc w:val="both"/>
-        <w:rPr>
-          <w:rFonts w:ascii="Times New Roman" w:hAnsi="Times New Roman" w:cs="Times New Roman"/>
-          <w:sz w:val="24"/>
-          <w:szCs w:val="24"/>
-        </w:rPr>
-      </w:pPr>
-      <w:r>
-        <w:rPr>
-          <w:rFonts w:ascii="Times New Roman" w:hAnsi="Times New Roman" w:cs="Times New Roman"/>
-          <w:sz w:val="24"/>
-          <w:szCs w:val="24"/>
-        </w:rPr>
-        <w:lastRenderedPageBreak/>
-        <w:t>Incomplete data</w:t>
-      </w:r>
-    </w:p>
-    <w:p>
-      <w:pPr>
-        <w:pStyle w:val="ListParagraph"/>
-        <w:numPr>
-          <w:ilvl w:val="0"/>
-          <w:numId w:val="16"/>
-        </w:numPr>
-        <w:jc w:val="both"/>
-        <w:rPr>
-          <w:rFonts w:ascii="Times New Roman" w:hAnsi="Times New Roman" w:cs="Times New Roman"/>
-          <w:sz w:val="24"/>
-          <w:szCs w:val="24"/>
-        </w:rPr>
-      </w:pPr>
-      <w:r>
-        <w:rPr>
-          <w:rFonts w:ascii="Times New Roman" w:hAnsi="Times New Roman" w:cs="Times New Roman"/>
-          <w:sz w:val="24"/>
-          <w:szCs w:val="24"/>
-        </w:rPr>
-        <w:t>Privacy</w:t>
-      </w:r>
-      <w:r>
-        <w:rPr>
-          <w:rFonts w:ascii="Times New Roman" w:hAnsi="Times New Roman" w:cs="Times New Roman"/>
-          <w:sz w:val="24"/>
-          <w:szCs w:val="24"/>
-        </w:rPr>
-        <w:t xml:space="preserve"> &amp; consent</w:t>
-      </w:r>
-    </w:p>
-    <w:p>
-      <w:pPr>
-        <w:pStyle w:val="ListParagraph"/>
-        <w:numPr>
-          <w:ilvl w:val="0"/>
-          <w:numId w:val="16"/>
-        </w:numPr>
-        <w:jc w:val="both"/>
-        <w:rPr>
-          <w:rFonts w:ascii="Times New Roman" w:hAnsi="Times New Roman" w:cs="Times New Roman"/>
-          <w:sz w:val="24"/>
-          <w:szCs w:val="24"/>
-        </w:rPr>
-      </w:pPr>
-      <w:r>
-        <w:rPr>
-          <w:rFonts w:ascii="Times New Roman" w:hAnsi="Times New Roman" w:cs="Times New Roman"/>
-          <w:sz w:val="24"/>
-          <w:szCs w:val="24"/>
-        </w:rPr>
-        <w:t xml:space="preserve">Model </w:t>
-      </w:r>
-      <w:proofErr w:type="spellStart"/>
-      <w:r>
-        <w:rPr>
-          <w:rFonts w:ascii="Times New Roman" w:hAnsi="Times New Roman" w:cs="Times New Roman"/>
-          <w:sz w:val="24"/>
-          <w:szCs w:val="24"/>
-        </w:rPr>
-        <w:t>explainability</w:t>
-      </w:r>
-      <w:proofErr w:type="spellEnd"/>
-      <w:r>
-        <w:rPr>
-          <w:rFonts w:ascii="Times New Roman" w:hAnsi="Times New Roman" w:cs="Times New Roman"/>
-          <w:sz w:val="24"/>
-          <w:szCs w:val="24"/>
-        </w:rPr>
-        <w:t xml:space="preserve"> required</w:t>
-      </w:r>
-    </w:p>
-    <w:p>
-      <w:pPr>
-        <w:jc w:val="both"/>
-        <w:rPr>
-          <w:rFonts w:ascii="Times New Roman" w:hAnsi="Times New Roman" w:cs="Times New Roman"/>
-          <w:b/>
-          <w:sz w:val="28"/>
-          <w:szCs w:val="28"/>
-        </w:rPr>
-      </w:pPr>
-      <w:r>
-        <w:rPr>
-          <w:rFonts w:ascii="Times New Roman" w:hAnsi="Times New Roman" w:cs="Times New Roman"/>
-          <w:b/>
-          <w:sz w:val="28"/>
-          <w:szCs w:val="28"/>
-        </w:rPr>
-        <w:t>Final Deliverable Used in Industry</w:t>
-      </w:r>
-      <w:r>
-        <w:rPr>
-          <w:rFonts w:ascii="Times New Roman" w:hAnsi="Times New Roman" w:cs="Times New Roman"/>
-          <w:b/>
-          <w:sz w:val="28"/>
-          <w:szCs w:val="28"/>
-        </w:rPr>
-        <w:t>:</w:t>
-      </w:r>
-    </w:p>
-    <w:p>
-      <w:pPr>
-        <w:jc w:val="both"/>
-        <w:rPr>
-          <w:rFonts w:ascii="Times New Roman" w:hAnsi="Times New Roman" w:cs="Times New Roman"/>
-          <w:b/>
-          <w:sz w:val="24"/>
-          <w:szCs w:val="24"/>
-        </w:rPr>
-      </w:pPr>
-      <w:r>
-        <w:rPr>
-          <w:rFonts w:ascii="Times New Roman" w:hAnsi="Times New Roman" w:cs="Times New Roman"/>
-          <w:b/>
-          <w:sz w:val="24"/>
-          <w:szCs w:val="24"/>
-        </w:rPr>
-        <w:t>One –paragraph AI Problem Definition</w:t>
-      </w:r>
-      <w:r>
-        <w:rPr>
-          <w:rFonts w:ascii="Times New Roman" w:hAnsi="Times New Roman" w:cs="Times New Roman"/>
-          <w:b/>
-          <w:sz w:val="24"/>
-          <w:szCs w:val="24"/>
-        </w:rPr>
-        <w:t xml:space="preserve"> </w:t>
-      </w:r>
-      <w:r>
-        <w:rPr>
-          <w:rFonts w:ascii="Times New Roman" w:hAnsi="Times New Roman" w:cs="Times New Roman"/>
-          <w:b/>
-          <w:sz w:val="24"/>
-          <w:szCs w:val="24"/>
-        </w:rPr>
-        <w:t>(Board-Ready)</w:t>
-      </w:r>
-    </w:p>
-    <w:p>
-      <w:pPr>
-        <w:jc w:val="both"/>
-        <w:rPr>
-          <w:rFonts w:ascii="Times New Roman" w:hAnsi="Times New Roman" w:cs="Times New Roman"/>
-          <w:b/>
-          <w:sz w:val="24"/>
-          <w:szCs w:val="24"/>
-        </w:rPr>
-      </w:pPr>
-      <w:r>
-        <w:rPr>
-          <w:rFonts w:ascii="Times New Roman" w:hAnsi="Times New Roman" w:cs="Times New Roman"/>
-          <w:b/>
-          <w:sz w:val="24"/>
-          <w:szCs w:val="24"/>
-        </w:rPr>
-        <w:t xml:space="preserve">We aim to implement an AI-driven early warning system that predicts female </w:t>
-      </w:r>
-      <w:proofErr w:type="spellStart"/>
-      <w:r>
-        <w:rPr>
-          <w:rFonts w:ascii="Times New Roman" w:hAnsi="Times New Roman" w:cs="Times New Roman"/>
-          <w:b/>
-          <w:sz w:val="24"/>
-          <w:szCs w:val="24"/>
-        </w:rPr>
-        <w:t>havebreast</w:t>
-      </w:r>
-      <w:proofErr w:type="spellEnd"/>
-      <w:r>
-        <w:rPr>
-          <w:rFonts w:ascii="Times New Roman" w:hAnsi="Times New Roman" w:cs="Times New Roman"/>
-          <w:b/>
-          <w:sz w:val="24"/>
-          <w:szCs w:val="24"/>
-        </w:rPr>
-        <w:t xml:space="preserve"> cancer or not using existing healthcare data. This system will generate how many females are on risk of breast cancer to </w:t>
-      </w:r>
-      <w:proofErr w:type="spellStart"/>
-      <w:proofErr w:type="gramStart"/>
-      <w:r>
-        <w:rPr>
-          <w:rFonts w:ascii="Times New Roman" w:hAnsi="Times New Roman" w:cs="Times New Roman"/>
-          <w:b/>
-          <w:sz w:val="24"/>
-          <w:szCs w:val="24"/>
-        </w:rPr>
-        <w:t>hel</w:t>
-      </w:r>
-      <w:proofErr w:type="spellEnd"/>
-      <w:proofErr w:type="gramEnd"/>
-      <w:r>
-        <w:rPr>
-          <w:rFonts w:ascii="Times New Roman" w:hAnsi="Times New Roman" w:cs="Times New Roman"/>
-          <w:b/>
-          <w:sz w:val="24"/>
-          <w:szCs w:val="24"/>
-        </w:rPr>
-        <w:t xml:space="preserve"> doctors, healthcare </w:t>
-      </w:r>
-      <w:proofErr w:type="spellStart"/>
-      <w:r>
-        <w:rPr>
-          <w:rFonts w:ascii="Times New Roman" w:hAnsi="Times New Roman" w:cs="Times New Roman"/>
-          <w:b/>
-          <w:sz w:val="24"/>
-          <w:szCs w:val="24"/>
-        </w:rPr>
-        <w:t>centres</w:t>
-      </w:r>
-      <w:proofErr w:type="spellEnd"/>
-      <w:r>
-        <w:rPr>
-          <w:rFonts w:ascii="Times New Roman" w:hAnsi="Times New Roman" w:cs="Times New Roman"/>
-          <w:b/>
-          <w:sz w:val="24"/>
-          <w:szCs w:val="24"/>
-        </w:rPr>
-        <w:t xml:space="preserve"> and family members for timely action to procure breast cancer, improving survival rate while ensuring ethical and explainable AI usage.</w:t>
-      </w:r>
+          <w:sz w:val="28"/>
+          <w:szCs w:val="28"/>
+        </w:rPr>
+      </w:pPr>
     </w:p>
     <w:sectPr>
       <w:pgSz w:w="12240" w:h="15840"/>
@@ -2575,119 +1842,6 @@
     </w:lvl>
   </w:abstractNum>
   <w:abstractNum w:abstractNumId="1">
-    <w:nsid w:val="07FC729C"/>
-    <w:multiLevelType w:val="hybridMultilevel"/>
-    <w:tmpl w:val="125491D8"/>
-    <w:lvl w:ilvl="0" w:tplc="04090001">
-      <w:start w:val="1"/>
-      <w:numFmt w:val="bullet"/>
-      <w:lvlText w:val=""/>
-      <w:lvlJc w:val="left"/>
-      <w:pPr>
-        <w:ind w:left="720" w:hanging="360"/>
-      </w:pPr>
-      <w:rPr>
-        <w:rFonts w:ascii="Symbol" w:hAnsi="Symbol" w:hint="default"/>
-      </w:rPr>
-    </w:lvl>
-    <w:lvl w:ilvl="1" w:tplc="04090003" w:tentative="1">
-      <w:start w:val="1"/>
-      <w:numFmt w:val="bullet"/>
-      <w:lvlText w:val="o"/>
-      <w:lvlJc w:val="left"/>
-      <w:pPr>
-        <w:ind w:left="1440" w:hanging="360"/>
-      </w:pPr>
-      <w:rPr>
-        <w:rFonts w:ascii="Courier New" w:hAnsi="Courier New" w:cs="Courier New" w:hint="default"/>
-      </w:rPr>
-    </w:lvl>
-    <w:lvl w:ilvl="2" w:tplc="04090005" w:tentative="1">
-      <w:start w:val="1"/>
-      <w:numFmt w:val="bullet"/>
-      <w:lvlText w:val=""/>
-      <w:lvlJc w:val="left"/>
-      <w:pPr>
-        <w:ind w:left="2160" w:hanging="360"/>
-      </w:pPr>
-      <w:rPr>
-        <w:rFonts w:ascii="Wingdings" w:hAnsi="Wingdings" w:hint="default"/>
-      </w:rPr>
-    </w:lvl>
-    <w:lvl w:ilvl="3" w:tplc="04090001" w:tentative="1">
-      <w:start w:val="1"/>
-      <w:numFmt w:val="bullet"/>
-      <w:lvlText w:val=""/>
-      <w:lvlJc w:val="left"/>
-      <w:pPr>
-        <w:ind w:left="2880" w:hanging="360"/>
-      </w:pPr>
-      <w:rPr>
-        <w:rFonts w:ascii="Symbol" w:hAnsi="Symbol" w:hint="default"/>
-      </w:rPr>
-    </w:lvl>
-    <w:lvl w:ilvl="4" w:tplc="04090003" w:tentative="1">
-      <w:start w:val="1"/>
-      <w:numFmt w:val="bullet"/>
-      <w:lvlText w:val="o"/>
-      <w:lvlJc w:val="left"/>
-      <w:pPr>
-        <w:ind w:left="3600" w:hanging="360"/>
-      </w:pPr>
-      <w:rPr>
-        <w:rFonts w:ascii="Courier New" w:hAnsi="Courier New" w:cs="Courier New" w:hint="default"/>
-      </w:rPr>
-    </w:lvl>
-    <w:lvl w:ilvl="5" w:tplc="04090005" w:tentative="1">
-      <w:start w:val="1"/>
-      <w:numFmt w:val="bullet"/>
-      <w:lvlText w:val=""/>
-      <w:lvlJc w:val="left"/>
-      <w:pPr>
-        <w:ind w:left="4320" w:hanging="360"/>
-      </w:pPr>
-      <w:rPr>
-        <w:rFonts w:ascii="Wingdings" w:hAnsi="Wingdings" w:hint="default"/>
-      </w:rPr>
-    </w:lvl>
-    <w:lvl w:ilvl="6" w:tplc="04090001" w:tentative="1">
-      <w:start w:val="1"/>
-      <w:numFmt w:val="bullet"/>
-      <w:lvlText w:val=""/>
-      <w:lvlJc w:val="left"/>
-      <w:pPr>
-        <w:ind w:left="5040" w:hanging="360"/>
-      </w:pPr>
-      <w:rPr>
-        <w:rFonts w:ascii="Symbol" w:hAnsi="Symbol" w:hint="default"/>
-      </w:rPr>
-    </w:lvl>
-    <w:lvl w:ilvl="7" w:tplc="04090003" w:tentative="1">
-      <w:start w:val="1"/>
-      <w:numFmt w:val="bullet"/>
-      <w:lvlText w:val="o"/>
-      <w:lvlJc w:val="left"/>
-      <w:pPr>
-        <w:ind w:left="5760" w:hanging="360"/>
-      </w:pPr>
-      <w:rPr>
-        <w:rFonts w:ascii="Courier New" w:hAnsi="Courier New" w:cs="Courier New" w:hint="default"/>
-      </w:rPr>
-    </w:lvl>
-    <w:lvl w:ilvl="8" w:tplc="04090005" w:tentative="1">
-      <w:start w:val="1"/>
-      <w:numFmt w:val="bullet"/>
-      <w:lvlText w:val=""/>
-      <w:lvlJc w:val="left"/>
-      <w:pPr>
-        <w:ind w:left="6480" w:hanging="360"/>
-      </w:pPr>
-      <w:rPr>
-        <w:rFonts w:ascii="Wingdings" w:hAnsi="Wingdings" w:hint="default"/>
-      </w:rPr>
-    </w:lvl>
-  </w:abstractNum>
-  <w:abstractNum w:abstractNumId="2">
     <w:nsid w:val="10431FB2"/>
     <w:multiLevelType w:val="hybridMultilevel"/>
     <w:tmpl w:val="39165646"/>
@@ -2800,7 +1954,7 @@
       </w:rPr>
     </w:lvl>
   </w:abstractNum>
-  <w:abstractNum w:abstractNumId="3">
+  <w:abstractNum w:abstractNumId="2">
     <w:nsid w:val="18104325"/>
     <w:multiLevelType w:val="hybridMultilevel"/>
     <w:tmpl w:val="3C6EBD08"/>
@@ -2913,120 +2067,7 @@
       </w:rPr>
     </w:lvl>
   </w:abstractNum>
-  <w:abstractNum w:abstractNumId="4">
-    <w:nsid w:val="1CF641A3"/>
-    <w:multiLevelType w:val="hybridMultilevel"/>
-    <w:tmpl w:val="A8D8ECD4"/>
-    <w:lvl w:ilvl="0" w:tplc="04090001">
-      <w:start w:val="1"/>
-      <w:numFmt w:val="bullet"/>
-      <w:lvlText w:val=""/>
-      <w:lvlJc w:val="left"/>
-      <w:pPr>
-        <w:ind w:left="720" w:hanging="360"/>
-      </w:pPr>
-      <w:rPr>
-        <w:rFonts w:ascii="Symbol" w:hAnsi="Symbol" w:hint="default"/>
-      </w:rPr>
-    </w:lvl>
-    <w:lvl w:ilvl="1" w:tplc="04090003" w:tentative="1">
-      <w:start w:val="1"/>
-      <w:numFmt w:val="bullet"/>
-      <w:lvlText w:val="o"/>
-      <w:lvlJc w:val="left"/>
-      <w:pPr>
-        <w:ind w:left="1440" w:hanging="360"/>
-      </w:pPr>
-      <w:rPr>
-        <w:rFonts w:ascii="Courier New" w:hAnsi="Courier New" w:cs="Courier New" w:hint="default"/>
-      </w:rPr>
-    </w:lvl>
-    <w:lvl w:ilvl="2" w:tplc="04090005" w:tentative="1">
-      <w:start w:val="1"/>
-      <w:numFmt w:val="bullet"/>
-      <w:lvlText w:val=""/>
-      <w:lvlJc w:val="left"/>
-      <w:pPr>
-        <w:ind w:left="2160" w:hanging="360"/>
-      </w:pPr>
-      <w:rPr>
-        <w:rFonts w:ascii="Wingdings" w:hAnsi="Wingdings" w:hint="default"/>
-      </w:rPr>
-    </w:lvl>
-    <w:lvl w:ilvl="3" w:tplc="04090001" w:tentative="1">
-      <w:start w:val="1"/>
-      <w:numFmt w:val="bullet"/>
-      <w:lvlText w:val=""/>
-      <w:lvlJc w:val="left"/>
-      <w:pPr>
-        <w:ind w:left="2880" w:hanging="360"/>
-      </w:pPr>
-      <w:rPr>
-        <w:rFonts w:ascii="Symbol" w:hAnsi="Symbol" w:hint="default"/>
-      </w:rPr>
-    </w:lvl>
-    <w:lvl w:ilvl="4" w:tplc="04090003" w:tentative="1">
-      <w:start w:val="1"/>
-      <w:numFmt w:val="bullet"/>
-      <w:lvlText w:val="o"/>
-      <w:lvlJc w:val="left"/>
-      <w:pPr>
-        <w:ind w:left="3600" w:hanging="360"/>
-      </w:pPr>
-      <w:rPr>
-        <w:rFonts w:ascii="Courier New" w:hAnsi="Courier New" w:cs="Courier New" w:hint="default"/>
-      </w:rPr>
-    </w:lvl>
-    <w:lvl w:ilvl="5" w:tplc="04090005" w:tentative="1">
-      <w:start w:val="1"/>
-      <w:numFmt w:val="bullet"/>
-      <w:lvlText w:val=""/>
-      <w:lvlJc w:val="left"/>
-      <w:pPr>
-        <w:ind w:left="4320" w:hanging="360"/>
-      </w:pPr>
-      <w:rPr>
-        <w:rFonts w:ascii="Wingdings" w:hAnsi="Wingdings" w:hint="default"/>
-      </w:rPr>
-    </w:lvl>
-    <w:lvl w:ilvl="6" w:tplc="04090001" w:tentative="1">
-      <w:start w:val="1"/>
-      <w:numFmt w:val="bullet"/>
-      <w:lvlText w:val=""/>
-      <w:lvlJc w:val="left"/>
-      <w:pPr>
-        <w:ind w:left="5040" w:hanging="360"/>
-      </w:pPr>
-      <w:rPr>
-        <w:rFonts w:ascii="Symbol" w:hAnsi="Symbol" w:hint="default"/>
-      </w:rPr>
-    </w:lvl>
-    <w:lvl w:ilvl="7" w:tplc="04090003" w:tentative="1">
-      <w:start w:val="1"/>
-      <w:numFmt w:val="bullet"/>
-      <w:lvlText w:val="o"/>
-      <w:lvlJc w:val="left"/>
-      <w:pPr>
-        <w:ind w:left="5760" w:hanging="360"/>
-      </w:pPr>
-      <w:rPr>
-        <w:rFonts w:ascii="Courier New" w:hAnsi="Courier New" w:cs="Courier New" w:hint="default"/>
-      </w:rPr>
-    </w:lvl>
-    <w:lvl w:ilvl="8" w:tplc="04090005" w:tentative="1">
-      <w:start w:val="1"/>
-      <w:numFmt w:val="bullet"/>
-      <w:lvlText w:val=""/>
-      <w:lvlJc w:val="left"/>
-      <w:pPr>
-        <w:ind w:left="6480" w:hanging="360"/>
-      </w:pPr>
-      <w:rPr>
-        <w:rFonts w:ascii="Wingdings" w:hAnsi="Wingdings" w:hint="default"/>
-      </w:rPr>
-    </w:lvl>
-  </w:abstractNum>
-  <w:abstractNum w:abstractNumId="5">
+  <w:abstractNum w:abstractNumId="3">
     <w:nsid w:val="247B4361"/>
     <w:multiLevelType w:val="hybridMultilevel"/>
     <w:tmpl w:val="47760FFA"/>
@@ -3139,7 +2180,7 @@
       </w:rPr>
     </w:lvl>
   </w:abstractNum>
-  <w:abstractNum w:abstractNumId="6">
+  <w:abstractNum w:abstractNumId="4">
     <w:nsid w:val="25490C88"/>
     <w:multiLevelType w:val="multilevel"/>
     <w:tmpl w:val="DE5E7C36"/>
@@ -3288,120 +2329,7 @@
       </w:rPr>
     </w:lvl>
   </w:abstractNum>
-  <w:abstractNum w:abstractNumId="7">
-    <w:nsid w:val="28BD2275"/>
-    <w:multiLevelType w:val="hybridMultilevel"/>
-    <w:tmpl w:val="4590215A"/>
-    <w:lvl w:ilvl="0" w:tplc="04090001">
-      <w:start w:val="1"/>
-      <w:numFmt w:val="bullet"/>
-      <w:lvlText w:val=""/>
-      <w:lvlJc w:val="left"/>
-      <w:pPr>
-        <w:ind w:left="720" w:hanging="360"/>
-      </w:pPr>
-      <w:rPr>
-        <w:rFonts w:ascii="Symbol" w:hAnsi="Symbol" w:hint="default"/>
-      </w:rPr>
-    </w:lvl>
-    <w:lvl w:ilvl="1" w:tplc="04090003" w:tentative="1">
-      <w:start w:val="1"/>
-      <w:numFmt w:val="bullet"/>
-      <w:lvlText w:val="o"/>
-      <w:lvlJc w:val="left"/>
-      <w:pPr>
-        <w:ind w:left="1440" w:hanging="360"/>
-      </w:pPr>
-      <w:rPr>
-        <w:rFonts w:ascii="Courier New" w:hAnsi="Courier New" w:cs="Courier New" w:hint="default"/>
-      </w:rPr>
-    </w:lvl>
-    <w:lvl w:ilvl="2" w:tplc="04090005" w:tentative="1">
-      <w:start w:val="1"/>
-      <w:numFmt w:val="bullet"/>
-      <w:lvlText w:val=""/>
-      <w:lvlJc w:val="left"/>
-      <w:pPr>
-        <w:ind w:left="2160" w:hanging="360"/>
-      </w:pPr>
-      <w:rPr>
-        <w:rFonts w:ascii="Wingdings" w:hAnsi="Wingdings" w:hint="default"/>
-      </w:rPr>
-    </w:lvl>
-    <w:lvl w:ilvl="3" w:tplc="04090001" w:tentative="1">
-      <w:start w:val="1"/>
-      <w:numFmt w:val="bullet"/>
-      <w:lvlText w:val=""/>
-      <w:lvlJc w:val="left"/>
-      <w:pPr>
-        <w:ind w:left="2880" w:hanging="360"/>
-      </w:pPr>
-      <w:rPr>
-        <w:rFonts w:ascii="Symbol" w:hAnsi="Symbol" w:hint="default"/>
-      </w:rPr>
-    </w:lvl>
-    <w:lvl w:ilvl="4" w:tplc="04090003" w:tentative="1">
-      <w:start w:val="1"/>
-      <w:numFmt w:val="bullet"/>
-      <w:lvlText w:val="o"/>
-      <w:lvlJc w:val="left"/>
-      <w:pPr>
-        <w:ind w:left="3600" w:hanging="360"/>
-      </w:pPr>
-      <w:rPr>
-        <w:rFonts w:ascii="Courier New" w:hAnsi="Courier New" w:cs="Courier New" w:hint="default"/>
-      </w:rPr>
-    </w:lvl>
-    <w:lvl w:ilvl="5" w:tplc="04090005" w:tentative="1">
-      <w:start w:val="1"/>
-      <w:numFmt w:val="bullet"/>
-      <w:lvlText w:val=""/>
-      <w:lvlJc w:val="left"/>
-      <w:pPr>
-        <w:ind w:left="4320" w:hanging="360"/>
-      </w:pPr>
-      <w:rPr>
-        <w:rFonts w:ascii="Wingdings" w:hAnsi="Wingdings" w:hint="default"/>
-      </w:rPr>
-    </w:lvl>
-    <w:lvl w:ilvl="6" w:tplc="04090001" w:tentative="1">
-      <w:start w:val="1"/>
-      <w:numFmt w:val="bullet"/>
-      <w:lvlText w:val=""/>
-      <w:lvlJc w:val="left"/>
-      <w:pPr>
-        <w:ind w:left="5040" w:hanging="360"/>
-      </w:pPr>
-      <w:rPr>
-        <w:rFonts w:ascii="Symbol" w:hAnsi="Symbol" w:hint="default"/>
-      </w:rPr>
-    </w:lvl>
-    <w:lvl w:ilvl="7" w:tplc="04090003" w:tentative="1">
-      <w:start w:val="1"/>
-      <w:numFmt w:val="bullet"/>
-      <w:lvlText w:val="o"/>
-      <w:lvlJc w:val="left"/>
-      <w:pPr>
-        <w:ind w:left="5760" w:hanging="360"/>
-      </w:pPr>
-      <w:rPr>
-        <w:rFonts w:ascii="Courier New" w:hAnsi="Courier New" w:cs="Courier New" w:hint="default"/>
-      </w:rPr>
-    </w:lvl>
-    <w:lvl w:ilvl="8" w:tplc="04090005" w:tentative="1">
-      <w:start w:val="1"/>
-      <w:numFmt w:val="bullet"/>
-      <w:lvlText w:val=""/>
-      <w:lvlJc w:val="left"/>
-      <w:pPr>
-        <w:ind w:left="6480" w:hanging="360"/>
-      </w:pPr>
-      <w:rPr>
-        <w:rFonts w:ascii="Wingdings" w:hAnsi="Wingdings" w:hint="default"/>
-      </w:rPr>
-    </w:lvl>
-  </w:abstractNum>
-  <w:abstractNum w:abstractNumId="8">
+  <w:abstractNum w:abstractNumId="5">
     <w:nsid w:val="2D611A99"/>
     <w:multiLevelType w:val="multilevel"/>
     <w:tmpl w:val="13B2FC6C"/>
@@ -3550,7 +2478,7 @@
       </w:rPr>
     </w:lvl>
   </w:abstractNum>
-  <w:abstractNum w:abstractNumId="9">
+  <w:abstractNum w:abstractNumId="6">
     <w:nsid w:val="3AB3231D"/>
     <w:multiLevelType w:val="multilevel"/>
     <w:tmpl w:val="8048EECE"/>
@@ -3699,7 +2627,7 @@
       </w:rPr>
     </w:lvl>
   </w:abstractNum>
-  <w:abstractNum w:abstractNumId="10">
+  <w:abstractNum w:abstractNumId="7">
     <w:nsid w:val="43AC61B7"/>
     <w:multiLevelType w:val="hybridMultilevel"/>
     <w:tmpl w:val="E9D65F64"/>
@@ -3812,120 +2740,7 @@
       </w:rPr>
     </w:lvl>
   </w:abstractNum>
-  <w:abstractNum w:abstractNumId="11">
-    <w:nsid w:val="58655C8C"/>
-    <w:multiLevelType w:val="hybridMultilevel"/>
-    <w:tmpl w:val="3F122AF4"/>
-    <w:lvl w:ilvl="0" w:tplc="04090001">
-      <w:start w:val="1"/>
-      <w:numFmt w:val="bullet"/>
-      <w:lvlText w:val=""/>
-      <w:lvlJc w:val="left"/>
-      <w:pPr>
-        <w:ind w:left="720" w:hanging="360"/>
-      </w:pPr>
-      <w:rPr>
-        <w:rFonts w:ascii="Symbol" w:hAnsi="Symbol" w:hint="default"/>
-      </w:rPr>
-    </w:lvl>
-    <w:lvl w:ilvl="1" w:tplc="04090003" w:tentative="1">
-      <w:start w:val="1"/>
-      <w:numFmt w:val="bullet"/>
-      <w:lvlText w:val="o"/>
-      <w:lvlJc w:val="left"/>
-      <w:pPr>
-        <w:ind w:left="1440" w:hanging="360"/>
-      </w:pPr>
-      <w:rPr>
-        <w:rFonts w:ascii="Courier New" w:hAnsi="Courier New" w:cs="Courier New" w:hint="default"/>
-      </w:rPr>
-    </w:lvl>
-    <w:lvl w:ilvl="2" w:tplc="04090005" w:tentative="1">
-      <w:start w:val="1"/>
-      <w:numFmt w:val="bullet"/>
-      <w:lvlText w:val=""/>
-      <w:lvlJc w:val="left"/>
-      <w:pPr>
-        <w:ind w:left="2160" w:hanging="360"/>
-      </w:pPr>
-      <w:rPr>
-        <w:rFonts w:ascii="Wingdings" w:hAnsi="Wingdings" w:hint="default"/>
-      </w:rPr>
-    </w:lvl>
-    <w:lvl w:ilvl="3" w:tplc="04090001" w:tentative="1">
-      <w:start w:val="1"/>
-      <w:numFmt w:val="bullet"/>
-      <w:lvlText w:val=""/>
-      <w:lvlJc w:val="left"/>
-      <w:pPr>
-        <w:ind w:left="2880" w:hanging="360"/>
-      </w:pPr>
-      <w:rPr>
-        <w:rFonts w:ascii="Symbol" w:hAnsi="Symbol" w:hint="default"/>
-      </w:rPr>
-    </w:lvl>
-    <w:lvl w:ilvl="4" w:tplc="04090003" w:tentative="1">
-      <w:start w:val="1"/>
-      <w:numFmt w:val="bullet"/>
-      <w:lvlText w:val="o"/>
-      <w:lvlJc w:val="left"/>
-      <w:pPr>
-        <w:ind w:left="3600" w:hanging="360"/>
-      </w:pPr>
-      <w:rPr>
-        <w:rFonts w:ascii="Courier New" w:hAnsi="Courier New" w:cs="Courier New" w:hint="default"/>
-      </w:rPr>
-    </w:lvl>
-    <w:lvl w:ilvl="5" w:tplc="04090005" w:tentative="1">
-      <w:start w:val="1"/>
-      <w:numFmt w:val="bullet"/>
-      <w:lvlText w:val=""/>
-      <w:lvlJc w:val="left"/>
-      <w:pPr>
-        <w:ind w:left="4320" w:hanging="360"/>
-      </w:pPr>
-      <w:rPr>
-        <w:rFonts w:ascii="Wingdings" w:hAnsi="Wingdings" w:hint="default"/>
-      </w:rPr>
-    </w:lvl>
-    <w:lvl w:ilvl="6" w:tplc="04090001" w:tentative="1">
-      <w:start w:val="1"/>
-      <w:numFmt w:val="bullet"/>
-      <w:lvlText w:val=""/>
-      <w:lvlJc w:val="left"/>
-      <w:pPr>
-        <w:ind w:left="5040" w:hanging="360"/>
-      </w:pPr>
-      <w:rPr>
-        <w:rFonts w:ascii="Symbol" w:hAnsi="Symbol" w:hint="default"/>
-      </w:rPr>
-    </w:lvl>
-    <w:lvl w:ilvl="7" w:tplc="04090003" w:tentative="1">
-      <w:start w:val="1"/>
-      <w:numFmt w:val="bullet"/>
-      <w:lvlText w:val="o"/>
-      <w:lvlJc w:val="left"/>
-      <w:pPr>
-        <w:ind w:left="5760" w:hanging="360"/>
-      </w:pPr>
-      <w:rPr>
-        <w:rFonts w:ascii="Courier New" w:hAnsi="Courier New" w:cs="Courier New" w:hint="default"/>
-      </w:rPr>
-    </w:lvl>
-    <w:lvl w:ilvl="8" w:tplc="04090005" w:tentative="1">
-      <w:start w:val="1"/>
-      <w:numFmt w:val="bullet"/>
-      <w:lvlText w:val=""/>
-      <w:lvlJc w:val="left"/>
-      <w:pPr>
-        <w:ind w:left="6480" w:hanging="360"/>
-      </w:pPr>
-      <w:rPr>
-        <w:rFonts w:ascii="Wingdings" w:hAnsi="Wingdings" w:hint="default"/>
-      </w:rPr>
-    </w:lvl>
-  </w:abstractNum>
-  <w:abstractNum w:abstractNumId="12">
+  <w:abstractNum w:abstractNumId="8">
     <w:nsid w:val="59223126"/>
     <w:multiLevelType w:val="hybridMultilevel"/>
     <w:tmpl w:val="83E2076E"/>
@@ -4038,7 +2853,7 @@
       </w:rPr>
     </w:lvl>
   </w:abstractNum>
-  <w:abstractNum w:abstractNumId="13">
+  <w:abstractNum w:abstractNumId="9">
     <w:nsid w:val="680D7B45"/>
     <w:multiLevelType w:val="hybridMultilevel"/>
     <w:tmpl w:val="B7501992"/>
@@ -4151,7 +2966,7 @@
       </w:rPr>
     </w:lvl>
   </w:abstractNum>
-  <w:abstractNum w:abstractNumId="14">
+  <w:abstractNum w:abstractNumId="10">
     <w:nsid w:val="6BFC6259"/>
     <w:multiLevelType w:val="hybridMultilevel"/>
     <w:tmpl w:val="86FE1E90"/>
@@ -4264,7 +3079,7 @@
       </w:rPr>
     </w:lvl>
   </w:abstractNum>
-  <w:abstractNum w:abstractNumId="15">
+  <w:abstractNum w:abstractNumId="11">
     <w:nsid w:val="71FB738F"/>
     <w:multiLevelType w:val="hybridMultilevel"/>
     <w:tmpl w:val="101A2FA4"/>
@@ -4378,52 +3193,40 @@
     </w:lvl>
   </w:abstractNum>
   <w:num w:numId="1">
+    <w:abstractNumId w:val="4"/>
+  </w:num>
+  <w:num w:numId="2">
+    <w:abstractNumId w:val="9"/>
+  </w:num>
+  <w:num w:numId="3">
+    <w:abstractNumId w:val="8"/>
+  </w:num>
+  <w:num w:numId="4">
+    <w:abstractNumId w:val="5"/>
+  </w:num>
+  <w:num w:numId="5">
     <w:abstractNumId w:val="6"/>
   </w:num>
-  <w:num w:numId="2">
-    <w:abstractNumId w:val="13"/>
-  </w:num>
-  <w:num w:numId="3">
-    <w:abstractNumId w:val="12"/>
-  </w:num>
-  <w:num w:numId="4">
-    <w:abstractNumId w:val="8"/>
-  </w:num>
-  <w:num w:numId="5">
-    <w:abstractNumId w:val="9"/>
-  </w:num>
   <w:num w:numId="6">
-    <w:abstractNumId w:val="2"/>
+    <w:abstractNumId w:val="1"/>
   </w:num>
   <w:num w:numId="7">
-    <w:abstractNumId w:val="15"/>
+    <w:abstractNumId w:val="11"/>
   </w:num>
   <w:num w:numId="8">
     <w:abstractNumId w:val="0"/>
   </w:num>
   <w:num w:numId="9">
+    <w:abstractNumId w:val="2"/>
+  </w:num>
+  <w:num w:numId="10">
     <w:abstractNumId w:val="3"/>
   </w:num>
-  <w:num w:numId="10">
-    <w:abstractNumId w:val="5"/>
-  </w:num>
   <w:num w:numId="11">
-    <w:abstractNumId w:val="10"/>
+    <w:abstractNumId w:val="7"/>
   </w:num>
   <w:num w:numId="12">
-    <w:abstractNumId w:val="14"/>
-  </w:num>
-  <w:num w:numId="13">
-    <w:abstractNumId w:val="7"/>
-  </w:num>
-  <w:num w:numId="14">
-    <w:abstractNumId w:val="11"/>
-  </w:num>
-  <w:num w:numId="15">
-    <w:abstractNumId w:val="4"/>
-  </w:num>
-  <w:num w:numId="16">
-    <w:abstractNumId w:val="1"/>
+    <w:abstractNumId w:val="10"/>
   </w:num>
 </w:numbering>
 </file>

</xml_diff>